<commit_message>
Added links and some team info
</commit_message>
<xml_diff>
--- a/IA_ID.docx
+++ b/IA_ID.docx
@@ -219,6 +219,28 @@
         </w:rPr>
         <w:t>Team Name:</w:t>
       </w:r>
+      <w:r>
+        <w:rPr>
+          <w:rFonts w:ascii="Roboto" w:eastAsia="Roboto" w:hAnsi="Roboto" w:cs="Roboto"/>
+          <w:b/>
+          <w:bCs/>
+          <w:color w:val="1D2125"/>
+          <w:sz w:val="24"/>
+          <w:szCs w:val="24"/>
+        </w:rPr>
+        <w:t xml:space="preserve"> </w:t>
+      </w:r>
+      <w:r>
+        <w:rPr>
+          <w:rFonts w:ascii="Roboto" w:eastAsia="Roboto" w:hAnsi="Roboto" w:cs="Roboto"/>
+          <w:b/>
+          <w:bCs/>
+          <w:color w:val="1D2125"/>
+          <w:sz w:val="24"/>
+          <w:szCs w:val="24"/>
+        </w:rPr>
+        <w:t>Tiger Software®</w:t>
+      </w:r>
     </w:p>
     <w:p>
       <w:pPr>
@@ -245,6 +267,44 @@
         </w:rPr>
         <w:t>Trello board URL:</w:t>
       </w:r>
+      <w:r>
+        <w:rPr>
+          <w:rFonts w:ascii="Roboto" w:eastAsia="Roboto" w:hAnsi="Roboto" w:cs="Roboto"/>
+          <w:b/>
+          <w:bCs/>
+          <w:color w:val="1D2125"/>
+          <w:sz w:val="24"/>
+          <w:szCs w:val="24"/>
+          <w:lang w:val="en-US"/>
+        </w:rPr>
+        <w:t xml:space="preserve"> </w:t>
+      </w:r>
+      <w:hyperlink r:id="rId5" w:history="1">
+        <w:r>
+          <w:rPr>
+            <w:rStyle w:val="Hyperlink"/>
+            <w:rFonts w:ascii="Roboto" w:eastAsia="Roboto" w:hAnsi="Roboto" w:cs="Roboto"/>
+            <w:b/>
+            <w:bCs/>
+            <w:sz w:val="24"/>
+            <w:szCs w:val="24"/>
+            <w:lang w:val="en-US"/>
+          </w:rPr>
+          <w:t>https://trello.com/b/P5SDjTxB/project-1</w:t>
+        </w:r>
+      </w:hyperlink>
+      <w:r>
+        <w:rPr>
+          <w:rFonts w:ascii="Roboto" w:eastAsia="Roboto" w:hAnsi="Roboto" w:cs="Roboto"/>
+          <w:b/>
+          <w:bCs/>
+          <w:color w:val="1D2125"/>
+          <w:sz w:val="24"/>
+          <w:szCs w:val="24"/>
+          <w:lang w:val="en-US"/>
+        </w:rPr>
+        <w:t xml:space="preserve"> </w:t>
+      </w:r>
     </w:p>
     <w:p>
       <w:pPr>
@@ -259,7 +319,6 @@
           <w:lang w:val="en-US"/>
         </w:rPr>
       </w:pPr>
-      <w:proofErr w:type="spellStart"/>
       <w:r>
         <w:rPr>
           <w:rFonts w:ascii="Roboto" w:eastAsia="Roboto" w:hAnsi="Roboto" w:cs="Roboto"/>
@@ -270,9 +329,22 @@
           <w:szCs w:val="24"/>
           <w:lang w:val="en-US"/>
         </w:rPr>
-        <w:t>Github</w:t>
+        <w:t xml:space="preserve">Github repo URL: </w:t>
       </w:r>
-      <w:proofErr w:type="spellEnd"/>
+      <w:hyperlink r:id="rId6" w:history="1">
+        <w:r>
+          <w:rPr>
+            <w:rStyle w:val="Hyperlink"/>
+            <w:rFonts w:ascii="Roboto" w:eastAsia="Roboto" w:hAnsi="Roboto" w:cs="Roboto"/>
+            <w:b/>
+            <w:bCs/>
+            <w:sz w:val="24"/>
+            <w:szCs w:val="24"/>
+            <w:lang w:val="en-US"/>
+          </w:rPr>
+          <w:t>https://github.com/RoseGoldJaguar/git-one.git</w:t>
+        </w:r>
+      </w:hyperlink>
       <w:r>
         <w:rPr>
           <w:rFonts w:ascii="Roboto" w:eastAsia="Roboto" w:hAnsi="Roboto" w:cs="Roboto"/>
@@ -283,7 +355,7 @@
           <w:szCs w:val="24"/>
           <w:lang w:val="en-US"/>
         </w:rPr>
-        <w:t xml:space="preserve"> repo URL: </w:t>
+        <w:t xml:space="preserve"> </w:t>
       </w:r>
     </w:p>
     <w:p>
@@ -386,7 +458,11 @@
               <w:right w:w="105" w:type="dxa"/>
             </w:tcMar>
           </w:tcPr>
-          <w:p/>
+          <w:p>
+            <w:r>
+              <w:t>Yeni Almanza</w:t>
+            </w:r>
+          </w:p>
         </w:tc>
       </w:tr>
       <w:tr>
@@ -511,7 +587,6 @@
         </w:rPr>
         <w:t xml:space="preserve">All the </w:t>
       </w:r>
-      <w:proofErr w:type="gramStart"/>
       <w:r>
         <w:rPr>
           <w:rFonts w:ascii="Roboto" w:eastAsia="Roboto" w:hAnsi="Roboto" w:cs="Roboto"/>
@@ -522,20 +597,7 @@
           <w:szCs w:val="24"/>
           <w:lang w:val="en-US"/>
         </w:rPr>
-        <w:t>works</w:t>
-      </w:r>
-      <w:proofErr w:type="gramEnd"/>
-      <w:r>
-        <w:rPr>
-          <w:rFonts w:ascii="Roboto" w:eastAsia="Roboto" w:hAnsi="Roboto" w:cs="Roboto"/>
-          <w:b/>
-          <w:bCs/>
-          <w:color w:val="1D2125"/>
-          <w:sz w:val="24"/>
-          <w:szCs w:val="24"/>
-          <w:lang w:val="en-US"/>
-        </w:rPr>
-        <w:t xml:space="preserve"> of all the team members</w:t>
+        <w:t>works of all the team members</w:t>
       </w:r>
     </w:p>
     <w:tbl>
@@ -629,7 +691,7 @@
                 <w:szCs w:val="24"/>
                 <w:lang w:val="en-US"/>
               </w:rPr>
-              <w:t>Member 1 name here</w:t>
+              <w:t>Yeni Almanza</w:t>
             </w:r>
           </w:p>
         </w:tc>
@@ -678,33 +740,7 @@
                 <w:szCs w:val="24"/>
                 <w:lang w:val="en-US"/>
               </w:rPr>
-              <w:t xml:space="preserve"> Member 1 </w:t>
-            </w:r>
-            <w:proofErr w:type="gramStart"/>
-            <w:r>
-              <w:rPr>
-                <w:rFonts w:ascii="Roboto" w:eastAsia="Roboto" w:hAnsi="Roboto" w:cs="Roboto"/>
-                <w:i/>
-                <w:iCs/>
-                <w:color w:val="1D2125"/>
-                <w:sz w:val="24"/>
-                <w:szCs w:val="24"/>
-                <w:lang w:val="en-US"/>
-              </w:rPr>
-              <w:t>has to</w:t>
-            </w:r>
-            <w:proofErr w:type="gramEnd"/>
-            <w:r>
-              <w:rPr>
-                <w:rFonts w:ascii="Roboto" w:eastAsia="Roboto" w:hAnsi="Roboto" w:cs="Roboto"/>
-                <w:i/>
-                <w:iCs/>
-                <w:color w:val="1D2125"/>
-                <w:sz w:val="24"/>
-                <w:szCs w:val="24"/>
-                <w:lang w:val="en-US"/>
-              </w:rPr>
-              <w:t xml:space="preserve"> put in his/her list of content here</w:t>
+              <w:t xml:space="preserve"> Member 1 has to put in his/her list of content here</w:t>
             </w:r>
             <w:r>
               <w:rPr>
@@ -790,33 +826,7 @@
                 <w:szCs w:val="24"/>
                 <w:lang w:val="en-US"/>
               </w:rPr>
-              <w:t xml:space="preserve">List all the content/services you will provide on the website the team is developing. Member 2 </w:t>
-            </w:r>
-            <w:proofErr w:type="gramStart"/>
-            <w:r>
-              <w:rPr>
-                <w:rFonts w:ascii="Roboto" w:eastAsia="Roboto" w:hAnsi="Roboto" w:cs="Roboto"/>
-                <w:i/>
-                <w:iCs/>
-                <w:color w:val="1D2125"/>
-                <w:sz w:val="24"/>
-                <w:szCs w:val="24"/>
-                <w:lang w:val="en-US"/>
-              </w:rPr>
-              <w:t>has to</w:t>
-            </w:r>
-            <w:proofErr w:type="gramEnd"/>
-            <w:r>
-              <w:rPr>
-                <w:rFonts w:ascii="Roboto" w:eastAsia="Roboto" w:hAnsi="Roboto" w:cs="Roboto"/>
-                <w:i/>
-                <w:iCs/>
-                <w:color w:val="1D2125"/>
-                <w:sz w:val="24"/>
-                <w:szCs w:val="24"/>
-                <w:lang w:val="en-US"/>
-              </w:rPr>
-              <w:t xml:space="preserve"> put in his/her list of content here</w:t>
+              <w:t>List all the content/services you will provide on the website the team is developing. Member 2 has to put in his/her list of content here</w:t>
             </w:r>
             <w:r>
               <w:rPr>
@@ -1120,31 +1130,17 @@
                 <w:lang w:val="en-US"/>
               </w:rPr>
             </w:pPr>
-            <w:proofErr w:type="gramStart"/>
-            <w:r>
-              <w:rPr>
-                <w:rFonts w:ascii="Roboto" w:eastAsia="Roboto" w:hAnsi="Roboto" w:cs="Roboto"/>
-                <w:b/>
-                <w:bCs/>
-                <w:color w:val="1D2125"/>
-                <w:sz w:val="24"/>
-                <w:szCs w:val="24"/>
-                <w:lang w:val="en-US"/>
-              </w:rPr>
-              <w:t>Tree</w:t>
-            </w:r>
-            <w:proofErr w:type="gramEnd"/>
-            <w:r>
-              <w:rPr>
-                <w:rFonts w:ascii="Roboto" w:eastAsia="Roboto" w:hAnsi="Roboto" w:cs="Roboto"/>
-                <w:b/>
-                <w:bCs/>
-                <w:color w:val="1D2125"/>
-                <w:sz w:val="24"/>
-                <w:szCs w:val="24"/>
-                <w:lang w:val="en-US"/>
-              </w:rPr>
-              <w:t xml:space="preserve"> test tasks</w:t>
+            <w:r>
+              <w:rPr>
+                <w:rFonts w:ascii="Roboto" w:eastAsia="Roboto" w:hAnsi="Roboto" w:cs="Roboto"/>
+                <w:b/>
+                <w:bCs/>
+                <w:color w:val="1D2125"/>
+                <w:sz w:val="24"/>
+                <w:szCs w:val="24"/>
+                <w:lang w:val="en-US"/>
+              </w:rPr>
+              <w:t>Tree test tasks</w:t>
             </w:r>
             <w:r>
               <w:rPr>
@@ -1230,33 +1226,7 @@
                 <w:szCs w:val="24"/>
                 <w:lang w:val="en-US"/>
               </w:rPr>
-              <w:t xml:space="preserve">ber will run </w:t>
-            </w:r>
-            <w:proofErr w:type="gramStart"/>
-            <w:r>
-              <w:rPr>
-                <w:rFonts w:ascii="Roboto" w:eastAsia="Roboto" w:hAnsi="Roboto" w:cs="Roboto"/>
-                <w:i/>
-                <w:iCs/>
-                <w:color w:val="1D2125"/>
-                <w:sz w:val="24"/>
-                <w:szCs w:val="24"/>
-                <w:lang w:val="en-US"/>
-              </w:rPr>
-              <w:t>Tree</w:t>
-            </w:r>
-            <w:proofErr w:type="gramEnd"/>
-            <w:r>
-              <w:rPr>
-                <w:rFonts w:ascii="Roboto" w:eastAsia="Roboto" w:hAnsi="Roboto" w:cs="Roboto"/>
-                <w:i/>
-                <w:iCs/>
-                <w:color w:val="1D2125"/>
-                <w:sz w:val="24"/>
-                <w:szCs w:val="24"/>
-                <w:lang w:val="en-US"/>
-              </w:rPr>
-              <w:t xml:space="preserve"> Test using these tasks.</w:t>
+              <w:t>ber will run Tree Test using these tasks.</w:t>
             </w:r>
             <w:r>
               <w:rPr>
@@ -1344,7 +1314,7 @@
                 <w:szCs w:val="24"/>
                 <w:lang w:val="en-US"/>
               </w:rPr>
-              <w:t>Member 1 name</w:t>
+              <w:t>Yeni Almanza</w:t>
             </w:r>
           </w:p>
         </w:tc>
@@ -1556,7 +1526,7 @@
                 <w:szCs w:val="24"/>
                 <w:lang w:val="en-US"/>
               </w:rPr>
-              <w:t>Member 1 name here</w:t>
+              <w:t>Yeni Almanza</w:t>
             </w:r>
           </w:p>
         </w:tc>
@@ -1695,29 +1665,7 @@
                 <w:szCs w:val="24"/>
                 <w:lang w:val="en-US"/>
               </w:rPr>
-              <w:t xml:space="preserve">Were </w:t>
-            </w:r>
-            <w:proofErr w:type="gramStart"/>
-            <w:r>
-              <w:rPr>
-                <w:rFonts w:ascii="Roboto" w:eastAsia="Roboto" w:hAnsi="Roboto" w:cs="Roboto"/>
-                <w:color w:val="1D2125"/>
-                <w:sz w:val="24"/>
-                <w:szCs w:val="24"/>
-                <w:lang w:val="en-US"/>
-              </w:rPr>
-              <w:t>menu</w:t>
-            </w:r>
-            <w:proofErr w:type="gramEnd"/>
-            <w:r>
-              <w:rPr>
-                <w:rFonts w:ascii="Roboto" w:eastAsia="Roboto" w:hAnsi="Roboto" w:cs="Roboto"/>
-                <w:color w:val="1D2125"/>
-                <w:sz w:val="24"/>
-                <w:szCs w:val="24"/>
-                <w:lang w:val="en-US"/>
-              </w:rPr>
-              <w:t xml:space="preserve"> items labeled properly to indicate relevant resources?  If not, what was </w:t>
+              <w:t xml:space="preserve">Were menu items labeled properly to indicate relevant resources?  If not, what was </w:t>
             </w:r>
             <w:r>
               <w:rPr>
@@ -1988,29 +1936,7 @@
                 <w:szCs w:val="24"/>
                 <w:lang w:val="en-US"/>
               </w:rPr>
-              <w:t xml:space="preserve">Were </w:t>
-            </w:r>
-            <w:proofErr w:type="gramStart"/>
-            <w:r>
-              <w:rPr>
-                <w:rFonts w:ascii="Roboto" w:eastAsia="Roboto" w:hAnsi="Roboto" w:cs="Roboto"/>
-                <w:color w:val="1D2125"/>
-                <w:sz w:val="24"/>
-                <w:szCs w:val="24"/>
-                <w:lang w:val="en-US"/>
-              </w:rPr>
-              <w:t>menu</w:t>
-            </w:r>
-            <w:proofErr w:type="gramEnd"/>
-            <w:r>
-              <w:rPr>
-                <w:rFonts w:ascii="Roboto" w:eastAsia="Roboto" w:hAnsi="Roboto" w:cs="Roboto"/>
-                <w:color w:val="1D2125"/>
-                <w:sz w:val="24"/>
-                <w:szCs w:val="24"/>
-                <w:lang w:val="en-US"/>
-              </w:rPr>
-              <w:t xml:space="preserve"> items labeled properly to indicate relevant resources?  If not, what was </w:t>
+              <w:t xml:space="preserve">Were menu items labeled properly to indicate relevant resources?  If not, what was </w:t>
             </w:r>
             <w:r>
               <w:rPr>
@@ -3945,7 +3871,6 @@
   <w:style w:type="character" w:default="1" w:styleId="DefaultParagraphFont">
     <w:name w:val="Default Paragraph Font"/>
     <w:uiPriority w:val="1"/>
-    <w:semiHidden/>
     <w:unhideWhenUsed/>
   </w:style>
   <w:style w:type="table" w:default="1" w:styleId="TableNormal">
@@ -4042,6 +3967,18 @@
         <w:insideV w:val="single" w:sz="4" w:space="0" w:color="000000" w:themeColor="text1"/>
       </w:tblBorders>
     </w:tblPr>
+  </w:style>
+  <w:style w:type="character" w:styleId="UnresolvedMention">
+    <w:name w:val="Unresolved Mention"/>
+    <w:basedOn w:val="DefaultParagraphFont"/>
+    <w:uiPriority w:val="99"/>
+    <w:semiHidden/>
+    <w:unhideWhenUsed/>
+    <w:rsid w:val="00D16632"/>
+    <w:rPr>
+      <w:color w:val="605E5C"/>
+      <w:shd w:val="clear" w:color="auto" w:fill="E1DFDD"/>
+    </w:rPr>
   </w:style>
 </w:styles>
 </file>

</xml_diff>

<commit_message>
Added project name/ website name
</commit_message>
<xml_diff>
--- a/IA_ID.docx
+++ b/IA_ID.docx
@@ -194,6 +194,17 @@
           <w:szCs w:val="24"/>
         </w:rPr>
         <w:t xml:space="preserve">Project Name: </w:t>
+      </w:r>
+      <w:r>
+        <w:rPr>
+          <w:rFonts w:ascii="Roboto" w:eastAsia="Roboto" w:hAnsi="Roboto" w:cs="Roboto"/>
+          <w:b/>
+          <w:bCs/>
+          <w:color w:val="1D2125"/>
+          <w:sz w:val="24"/>
+          <w:szCs w:val="24"/>
+        </w:rPr>
+        <w:t>Golden Quality Life</w:t>
       </w:r>
     </w:p>
     <w:p>
@@ -3871,6 +3882,7 @@
   <w:style w:type="character" w:default="1" w:styleId="DefaultParagraphFont">
     <w:name w:val="Default Paragraph Font"/>
     <w:uiPriority w:val="1"/>
+    <w:semiHidden/>
     <w:unhideWhenUsed/>
   </w:style>
   <w:style w:type="table" w:default="1" w:styleId="TableNormal">

</xml_diff>

<commit_message>
M1 add list of content
</commit_message>
<xml_diff>
--- a/IA_ID.docx
+++ b/IA_ID.docx
@@ -330,6 +330,7 @@
           <w:lang w:val="en-US"/>
         </w:rPr>
       </w:pPr>
+      <w:proofErr w:type="spellStart"/>
       <w:r>
         <w:rPr>
           <w:rFonts w:ascii="Roboto" w:eastAsia="Roboto" w:hAnsi="Roboto" w:cs="Roboto"/>
@@ -340,7 +341,20 @@
           <w:szCs w:val="24"/>
           <w:lang w:val="en-US"/>
         </w:rPr>
-        <w:t xml:space="preserve">Github repo URL: </w:t>
+        <w:t>Github</w:t>
+      </w:r>
+      <w:proofErr w:type="spellEnd"/>
+      <w:r>
+        <w:rPr>
+          <w:rFonts w:ascii="Roboto" w:eastAsia="Roboto" w:hAnsi="Roboto" w:cs="Roboto"/>
+          <w:b/>
+          <w:bCs/>
+          <w:color w:val="1D2125"/>
+          <w:sz w:val="24"/>
+          <w:szCs w:val="24"/>
+          <w:lang w:val="en-US"/>
+        </w:rPr>
+        <w:t xml:space="preserve"> repo URL: </w:t>
       </w:r>
       <w:hyperlink r:id="rId6" w:history="1">
         <w:r>
@@ -598,6 +612,7 @@
         </w:rPr>
         <w:t xml:space="preserve">All the </w:t>
       </w:r>
+      <w:proofErr w:type="gramStart"/>
       <w:r>
         <w:rPr>
           <w:rFonts w:ascii="Roboto" w:eastAsia="Roboto" w:hAnsi="Roboto" w:cs="Roboto"/>
@@ -608,7 +623,20 @@
           <w:szCs w:val="24"/>
           <w:lang w:val="en-US"/>
         </w:rPr>
-        <w:t>works of all the team members</w:t>
+        <w:t>works</w:t>
+      </w:r>
+      <w:proofErr w:type="gramEnd"/>
+      <w:r>
+        <w:rPr>
+          <w:rFonts w:ascii="Roboto" w:eastAsia="Roboto" w:hAnsi="Roboto" w:cs="Roboto"/>
+          <w:b/>
+          <w:bCs/>
+          <w:color w:val="1D2125"/>
+          <w:sz w:val="24"/>
+          <w:szCs w:val="24"/>
+          <w:lang w:val="en-US"/>
+        </w:rPr>
+        <w:t xml:space="preserve"> of all the team members</w:t>
       </w:r>
     </w:p>
     <w:tbl>
@@ -732,50 +760,418 @@
             <w:r>
               <w:rPr>
                 <w:rFonts w:ascii="Roboto" w:eastAsia="Roboto" w:hAnsi="Roboto" w:cs="Roboto"/>
-                <w:i/>
-                <w:iCs/>
-                <w:color w:val="1D2125"/>
-                <w:sz w:val="24"/>
-                <w:szCs w:val="24"/>
-                <w:lang w:val="en-US"/>
-              </w:rPr>
-              <w:t>List all the content/services you will provide on the website the team is developing.</w:t>
-            </w:r>
-            <w:r>
-              <w:rPr>
-                <w:rFonts w:ascii="Roboto" w:eastAsia="Roboto" w:hAnsi="Roboto" w:cs="Roboto"/>
-                <w:i/>
-                <w:iCs/>
-                <w:color w:val="1D2125"/>
-                <w:sz w:val="24"/>
-                <w:szCs w:val="24"/>
-                <w:lang w:val="en-US"/>
-              </w:rPr>
-              <w:t xml:space="preserve"> Member 1 has to put in his/her list of content here</w:t>
-            </w:r>
-            <w:r>
-              <w:rPr>
-                <w:rFonts w:ascii="Roboto" w:eastAsia="Roboto" w:hAnsi="Roboto" w:cs="Roboto"/>
-                <w:i/>
-                <w:iCs/>
-                <w:color w:val="1D2125"/>
-                <w:sz w:val="24"/>
-                <w:szCs w:val="24"/>
-                <w:lang w:val="en-US"/>
-              </w:rPr>
-              <w:t>.</w:t>
-            </w:r>
-            <w:r>
-              <w:rPr>
-                <w:rFonts w:ascii="Roboto" w:eastAsia="Roboto" w:hAnsi="Roboto" w:cs="Roboto"/>
-                <w:i/>
-                <w:iCs/>
-                <w:color w:val="1D2125"/>
-                <w:sz w:val="24"/>
-                <w:szCs w:val="24"/>
-                <w:lang w:val="en-US"/>
-              </w:rPr>
-              <w:t xml:space="preserve">  </w:t>
+                <w:b/>
+                <w:bCs/>
+                <w:i/>
+                <w:iCs/>
+                <w:color w:val="1D2125"/>
+                <w:sz w:val="24"/>
+                <w:szCs w:val="24"/>
+                <w:lang w:val="en-US"/>
+              </w:rPr>
+              <w:t>Home Page:</w:t>
+            </w:r>
+            <w:r>
+              <w:rPr>
+                <w:rFonts w:ascii="Roboto" w:eastAsia="Roboto" w:hAnsi="Roboto" w:cs="Roboto"/>
+                <w:i/>
+                <w:iCs/>
+                <w:color w:val="1D2125"/>
+                <w:sz w:val="24"/>
+                <w:szCs w:val="24"/>
+                <w:lang w:val="en-US"/>
+              </w:rPr>
+              <w:t xml:space="preserve"> Welcome message, navigation menu, featured content, search bar.</w:t>
+            </w:r>
+          </w:p>
+          <w:p>
+            <w:pPr>
+              <w:rPr>
+                <w:rFonts w:ascii="Roboto" w:eastAsia="Roboto" w:hAnsi="Roboto" w:cs="Roboto"/>
+                <w:i/>
+                <w:iCs/>
+                <w:color w:val="1D2125"/>
+                <w:sz w:val="24"/>
+                <w:szCs w:val="24"/>
+                <w:lang w:val="en-US"/>
+              </w:rPr>
+            </w:pPr>
+            <w:r>
+              <w:rPr>
+                <w:rFonts w:ascii="Roboto" w:eastAsia="Roboto" w:hAnsi="Roboto" w:cs="Roboto"/>
+                <w:b/>
+                <w:bCs/>
+                <w:i/>
+                <w:iCs/>
+                <w:color w:val="1D2125"/>
+                <w:sz w:val="24"/>
+                <w:szCs w:val="24"/>
+                <w:lang w:val="en-US"/>
+              </w:rPr>
+              <w:t>About Us Page</w:t>
+            </w:r>
+            <w:r>
+              <w:rPr>
+                <w:rFonts w:ascii="Roboto" w:eastAsia="Roboto" w:hAnsi="Roboto" w:cs="Roboto"/>
+                <w:i/>
+                <w:iCs/>
+                <w:color w:val="1D2125"/>
+                <w:sz w:val="24"/>
+                <w:szCs w:val="24"/>
+                <w:lang w:val="en-US"/>
+              </w:rPr>
+              <w:t>: Mission statement, team information, contact details.</w:t>
+            </w:r>
+          </w:p>
+          <w:p>
+            <w:pPr>
+              <w:rPr>
+                <w:rFonts w:ascii="Roboto" w:eastAsia="Roboto" w:hAnsi="Roboto" w:cs="Roboto"/>
+                <w:i/>
+                <w:iCs/>
+                <w:color w:val="1D2125"/>
+                <w:sz w:val="24"/>
+                <w:szCs w:val="24"/>
+                <w:lang w:val="en-US"/>
+              </w:rPr>
+            </w:pPr>
+            <w:r>
+              <w:rPr>
+                <w:rFonts w:ascii="Roboto" w:eastAsia="Roboto" w:hAnsi="Roboto" w:cs="Roboto"/>
+                <w:b/>
+                <w:bCs/>
+                <w:i/>
+                <w:iCs/>
+                <w:color w:val="1D2125"/>
+                <w:sz w:val="24"/>
+                <w:szCs w:val="24"/>
+                <w:lang w:val="en-US"/>
+              </w:rPr>
+              <w:t>Health and Wellness Articles:</w:t>
+            </w:r>
+            <w:r>
+              <w:rPr>
+                <w:rFonts w:ascii="Roboto" w:eastAsia="Roboto" w:hAnsi="Roboto" w:cs="Roboto"/>
+                <w:i/>
+                <w:iCs/>
+                <w:color w:val="1D2125"/>
+                <w:sz w:val="24"/>
+                <w:szCs w:val="24"/>
+                <w:lang w:val="en-US"/>
+              </w:rPr>
+              <w:t xml:space="preserve"> Categories, comment section, share buttons.</w:t>
+            </w:r>
+          </w:p>
+          <w:p>
+            <w:pPr>
+              <w:rPr>
+                <w:rFonts w:ascii="Roboto" w:eastAsia="Roboto" w:hAnsi="Roboto" w:cs="Roboto"/>
+                <w:i/>
+                <w:iCs/>
+                <w:color w:val="1D2125"/>
+                <w:sz w:val="24"/>
+                <w:szCs w:val="24"/>
+                <w:lang w:val="en-US"/>
+              </w:rPr>
+            </w:pPr>
+            <w:r>
+              <w:rPr>
+                <w:rFonts w:ascii="Roboto" w:eastAsia="Roboto" w:hAnsi="Roboto" w:cs="Roboto"/>
+                <w:b/>
+                <w:bCs/>
+                <w:i/>
+                <w:iCs/>
+                <w:color w:val="1D2125"/>
+                <w:sz w:val="24"/>
+                <w:szCs w:val="24"/>
+                <w:lang w:val="en-US"/>
+              </w:rPr>
+              <w:t>Tips and Advice:</w:t>
+            </w:r>
+            <w:r>
+              <w:rPr>
+                <w:rFonts w:ascii="Roboto" w:eastAsia="Roboto" w:hAnsi="Roboto" w:cs="Roboto"/>
+                <w:i/>
+                <w:iCs/>
+                <w:color w:val="1D2125"/>
+                <w:sz w:val="24"/>
+                <w:szCs w:val="24"/>
+                <w:lang w:val="en-US"/>
+              </w:rPr>
+              <w:t xml:space="preserve"> Daily tips, like/dislike buttons, save for later.</w:t>
+            </w:r>
+          </w:p>
+          <w:p>
+            <w:pPr>
+              <w:rPr>
+                <w:rFonts w:ascii="Roboto" w:eastAsia="Roboto" w:hAnsi="Roboto" w:cs="Roboto"/>
+                <w:i/>
+                <w:iCs/>
+                <w:color w:val="1D2125"/>
+                <w:sz w:val="24"/>
+                <w:szCs w:val="24"/>
+                <w:lang w:val="en-US"/>
+              </w:rPr>
+            </w:pPr>
+            <w:r>
+              <w:rPr>
+                <w:rFonts w:ascii="Roboto" w:eastAsia="Roboto" w:hAnsi="Roboto" w:cs="Roboto"/>
+                <w:b/>
+                <w:bCs/>
+                <w:i/>
+                <w:iCs/>
+                <w:color w:val="1D2125"/>
+                <w:sz w:val="24"/>
+                <w:szCs w:val="24"/>
+                <w:lang w:val="en-US"/>
+              </w:rPr>
+              <w:t>Programs and Classes</w:t>
+            </w:r>
+            <w:r>
+              <w:rPr>
+                <w:rFonts w:ascii="Roboto" w:eastAsia="Roboto" w:hAnsi="Roboto" w:cs="Roboto"/>
+                <w:i/>
+                <w:iCs/>
+                <w:color w:val="1D2125"/>
+                <w:sz w:val="24"/>
+                <w:szCs w:val="24"/>
+                <w:lang w:val="en-US"/>
+              </w:rPr>
+              <w:t>: Online programs, in-person events, registration forms, event reminders.</w:t>
+            </w:r>
+          </w:p>
+          <w:p>
+            <w:pPr>
+              <w:rPr>
+                <w:rFonts w:ascii="Roboto" w:eastAsia="Roboto" w:hAnsi="Roboto" w:cs="Roboto"/>
+                <w:i/>
+                <w:iCs/>
+                <w:color w:val="1D2125"/>
+                <w:sz w:val="24"/>
+                <w:szCs w:val="24"/>
+                <w:lang w:val="en-US"/>
+              </w:rPr>
+            </w:pPr>
+            <w:r>
+              <w:rPr>
+                <w:rFonts w:ascii="Roboto" w:eastAsia="Roboto" w:hAnsi="Roboto" w:cs="Roboto"/>
+                <w:b/>
+                <w:bCs/>
+                <w:i/>
+                <w:iCs/>
+                <w:color w:val="1D2125"/>
+                <w:sz w:val="24"/>
+                <w:szCs w:val="24"/>
+                <w:lang w:val="en-US"/>
+              </w:rPr>
+              <w:t>User Surveys and Feedback:</w:t>
+            </w:r>
+            <w:r>
+              <w:rPr>
+                <w:rFonts w:ascii="Roboto" w:eastAsia="Roboto" w:hAnsi="Roboto" w:cs="Roboto"/>
+                <w:i/>
+                <w:iCs/>
+                <w:color w:val="1D2125"/>
+                <w:sz w:val="24"/>
+                <w:szCs w:val="24"/>
+                <w:lang w:val="en-US"/>
+              </w:rPr>
+              <w:t xml:space="preserve"> Surveys, survey results, feedback form.</w:t>
+            </w:r>
+          </w:p>
+          <w:p>
+            <w:pPr>
+              <w:rPr>
+                <w:rFonts w:ascii="Roboto" w:eastAsia="Roboto" w:hAnsi="Roboto" w:cs="Roboto"/>
+                <w:i/>
+                <w:iCs/>
+                <w:color w:val="1D2125"/>
+                <w:sz w:val="24"/>
+                <w:szCs w:val="24"/>
+                <w:lang w:val="en-US"/>
+              </w:rPr>
+            </w:pPr>
+            <w:r>
+              <w:rPr>
+                <w:rFonts w:ascii="Roboto" w:eastAsia="Roboto" w:hAnsi="Roboto" w:cs="Roboto"/>
+                <w:b/>
+                <w:bCs/>
+                <w:i/>
+                <w:iCs/>
+                <w:color w:val="1D2125"/>
+                <w:sz w:val="24"/>
+                <w:szCs w:val="24"/>
+                <w:lang w:val="en-US"/>
+              </w:rPr>
+              <w:t>Health Resources</w:t>
+            </w:r>
+            <w:r>
+              <w:rPr>
+                <w:rFonts w:ascii="Roboto" w:eastAsia="Roboto" w:hAnsi="Roboto" w:cs="Roboto"/>
+                <w:i/>
+                <w:iCs/>
+                <w:color w:val="1D2125"/>
+                <w:sz w:val="24"/>
+                <w:szCs w:val="24"/>
+                <w:lang w:val="en-US"/>
+              </w:rPr>
+              <w:t>: Medical advice, home remedies, Q&amp;A section, resource library.</w:t>
+            </w:r>
+          </w:p>
+          <w:p>
+            <w:pPr>
+              <w:rPr>
+                <w:rFonts w:ascii="Roboto" w:eastAsia="Roboto" w:hAnsi="Roboto" w:cs="Roboto"/>
+                <w:i/>
+                <w:iCs/>
+                <w:color w:val="1D2125"/>
+                <w:sz w:val="24"/>
+                <w:szCs w:val="24"/>
+                <w:lang w:val="en-US"/>
+              </w:rPr>
+            </w:pPr>
+            <w:r>
+              <w:rPr>
+                <w:rFonts w:ascii="Roboto" w:eastAsia="Roboto" w:hAnsi="Roboto" w:cs="Roboto"/>
+                <w:b/>
+                <w:bCs/>
+                <w:i/>
+                <w:iCs/>
+                <w:color w:val="1D2125"/>
+                <w:sz w:val="24"/>
+                <w:szCs w:val="24"/>
+                <w:lang w:val="en-US"/>
+              </w:rPr>
+              <w:t>Community Activities:</w:t>
+            </w:r>
+            <w:r>
+              <w:rPr>
+                <w:rFonts w:ascii="Roboto" w:eastAsia="Roboto" w:hAnsi="Roboto" w:cs="Roboto"/>
+                <w:i/>
+                <w:iCs/>
+                <w:color w:val="1D2125"/>
+                <w:sz w:val="24"/>
+                <w:szCs w:val="24"/>
+                <w:lang w:val="en-US"/>
+              </w:rPr>
+              <w:t xml:space="preserve"> Stress relief activities, leisure activities, activity sign-up, discussion forums.</w:t>
+            </w:r>
+          </w:p>
+          <w:p>
+            <w:pPr>
+              <w:rPr>
+                <w:rFonts w:ascii="Roboto" w:eastAsia="Roboto" w:hAnsi="Roboto" w:cs="Roboto"/>
+                <w:i/>
+                <w:iCs/>
+                <w:color w:val="1D2125"/>
+                <w:sz w:val="24"/>
+                <w:szCs w:val="24"/>
+                <w:lang w:val="en-US"/>
+              </w:rPr>
+            </w:pPr>
+            <w:r>
+              <w:rPr>
+                <w:rFonts w:ascii="Roboto" w:eastAsia="Roboto" w:hAnsi="Roboto" w:cs="Roboto"/>
+                <w:b/>
+                <w:bCs/>
+                <w:i/>
+                <w:iCs/>
+                <w:color w:val="1D2125"/>
+                <w:sz w:val="24"/>
+                <w:szCs w:val="24"/>
+                <w:lang w:val="en-US"/>
+              </w:rPr>
+              <w:t>Accessibility and Support</w:t>
+            </w:r>
+            <w:r>
+              <w:rPr>
+                <w:rFonts w:ascii="Roboto" w:eastAsia="Roboto" w:hAnsi="Roboto" w:cs="Roboto"/>
+                <w:i/>
+                <w:iCs/>
+                <w:color w:val="1D2125"/>
+                <w:sz w:val="24"/>
+                <w:szCs w:val="24"/>
+                <w:lang w:val="en-US"/>
+              </w:rPr>
+              <w:t>: Accessibility options, technical support, live chat, FAQ section.</w:t>
+            </w:r>
+          </w:p>
+          <w:p>
+            <w:pPr>
+              <w:rPr>
+                <w:rFonts w:ascii="Roboto" w:eastAsia="Roboto" w:hAnsi="Roboto" w:cs="Roboto"/>
+                <w:i/>
+                <w:iCs/>
+                <w:color w:val="1D2125"/>
+                <w:sz w:val="24"/>
+                <w:szCs w:val="24"/>
+                <w:lang w:val="en-US"/>
+              </w:rPr>
+            </w:pPr>
+            <w:r>
+              <w:rPr>
+                <w:rFonts w:ascii="Roboto" w:eastAsia="Roboto" w:hAnsi="Roboto" w:cs="Roboto"/>
+                <w:b/>
+                <w:bCs/>
+                <w:i/>
+                <w:iCs/>
+                <w:color w:val="1D2125"/>
+                <w:sz w:val="24"/>
+                <w:szCs w:val="24"/>
+                <w:lang w:val="en-US"/>
+              </w:rPr>
+              <w:t>User Account Page</w:t>
+            </w:r>
+            <w:r>
+              <w:rPr>
+                <w:rFonts w:ascii="Roboto" w:eastAsia="Roboto" w:hAnsi="Roboto" w:cs="Roboto"/>
+                <w:i/>
+                <w:iCs/>
+                <w:color w:val="1D2125"/>
+                <w:sz w:val="24"/>
+                <w:szCs w:val="24"/>
+                <w:lang w:val="en-US"/>
+              </w:rPr>
+              <w:t>: Profile management, saved content, personalized recommendations, health tracker.</w:t>
+            </w:r>
+          </w:p>
+          <w:p>
+            <w:pPr>
+              <w:rPr>
+                <w:rFonts w:ascii="Roboto" w:eastAsia="Roboto" w:hAnsi="Roboto" w:cs="Roboto"/>
+                <w:i/>
+                <w:iCs/>
+                <w:color w:val="1D2125"/>
+                <w:sz w:val="24"/>
+                <w:szCs w:val="24"/>
+                <w:lang w:val="en-US"/>
+              </w:rPr>
+            </w:pPr>
+            <w:r>
+              <w:rPr>
+                <w:rFonts w:ascii="Roboto" w:eastAsia="Roboto" w:hAnsi="Roboto" w:cs="Roboto"/>
+                <w:b/>
+                <w:bCs/>
+                <w:i/>
+                <w:iCs/>
+                <w:color w:val="1D2125"/>
+                <w:sz w:val="24"/>
+                <w:szCs w:val="24"/>
+                <w:lang w:val="en-US"/>
+              </w:rPr>
+              <w:t>Blog Section:</w:t>
+            </w:r>
+            <w:r>
+              <w:rPr>
+                <w:rFonts w:ascii="Roboto" w:eastAsia="Roboto" w:hAnsi="Roboto" w:cs="Roboto"/>
+                <w:i/>
+                <w:iCs/>
+                <w:color w:val="1D2125"/>
+                <w:sz w:val="24"/>
+                <w:szCs w:val="24"/>
+                <w:lang w:val="en-US"/>
+              </w:rPr>
+              <w:t xml:space="preserve"> Health blog, comment section, share buttons.</w:t>
             </w:r>
           </w:p>
         </w:tc>
@@ -837,7 +1233,33 @@
                 <w:szCs w:val="24"/>
                 <w:lang w:val="en-US"/>
               </w:rPr>
-              <w:t>List all the content/services you will provide on the website the team is developing. Member 2 has to put in his/her list of content here</w:t>
+              <w:t xml:space="preserve">List all the content/services you will provide on the website the team is developing. Member 2 </w:t>
+            </w:r>
+            <w:proofErr w:type="gramStart"/>
+            <w:r>
+              <w:rPr>
+                <w:rFonts w:ascii="Roboto" w:eastAsia="Roboto" w:hAnsi="Roboto" w:cs="Roboto"/>
+                <w:i/>
+                <w:iCs/>
+                <w:color w:val="1D2125"/>
+                <w:sz w:val="24"/>
+                <w:szCs w:val="24"/>
+                <w:lang w:val="en-US"/>
+              </w:rPr>
+              <w:t>has to</w:t>
+            </w:r>
+            <w:proofErr w:type="gramEnd"/>
+            <w:r>
+              <w:rPr>
+                <w:rFonts w:ascii="Roboto" w:eastAsia="Roboto" w:hAnsi="Roboto" w:cs="Roboto"/>
+                <w:i/>
+                <w:iCs/>
+                <w:color w:val="1D2125"/>
+                <w:sz w:val="24"/>
+                <w:szCs w:val="24"/>
+                <w:lang w:val="en-US"/>
+              </w:rPr>
+              <w:t xml:space="preserve"> put in his/her list of content here</w:t>
             </w:r>
             <w:r>
               <w:rPr>
@@ -934,6 +1356,7 @@
                 <w:szCs w:val="24"/>
                 <w:lang w:val="en-US"/>
               </w:rPr>
+              <w:lastRenderedPageBreak/>
               <w:t xml:space="preserve">List the final list of content/services you will provide on the website.  All </w:t>
             </w:r>
             <w:r>
@@ -1141,17 +1564,31 @@
                 <w:lang w:val="en-US"/>
               </w:rPr>
             </w:pPr>
-            <w:r>
-              <w:rPr>
-                <w:rFonts w:ascii="Roboto" w:eastAsia="Roboto" w:hAnsi="Roboto" w:cs="Roboto"/>
-                <w:b/>
-                <w:bCs/>
-                <w:color w:val="1D2125"/>
-                <w:sz w:val="24"/>
-                <w:szCs w:val="24"/>
-                <w:lang w:val="en-US"/>
-              </w:rPr>
-              <w:t>Tree test tasks</w:t>
+            <w:proofErr w:type="gramStart"/>
+            <w:r>
+              <w:rPr>
+                <w:rFonts w:ascii="Roboto" w:eastAsia="Roboto" w:hAnsi="Roboto" w:cs="Roboto"/>
+                <w:b/>
+                <w:bCs/>
+                <w:color w:val="1D2125"/>
+                <w:sz w:val="24"/>
+                <w:szCs w:val="24"/>
+                <w:lang w:val="en-US"/>
+              </w:rPr>
+              <w:t>Tree</w:t>
+            </w:r>
+            <w:proofErr w:type="gramEnd"/>
+            <w:r>
+              <w:rPr>
+                <w:rFonts w:ascii="Roboto" w:eastAsia="Roboto" w:hAnsi="Roboto" w:cs="Roboto"/>
+                <w:b/>
+                <w:bCs/>
+                <w:color w:val="1D2125"/>
+                <w:sz w:val="24"/>
+                <w:szCs w:val="24"/>
+                <w:lang w:val="en-US"/>
+              </w:rPr>
+              <w:t xml:space="preserve"> test tasks</w:t>
             </w:r>
             <w:r>
               <w:rPr>
@@ -1200,7 +1637,6 @@
                 <w:szCs w:val="24"/>
                 <w:lang w:val="en-US"/>
               </w:rPr>
-              <w:lastRenderedPageBreak/>
               <w:t xml:space="preserve">List the </w:t>
             </w:r>
             <w:r>
@@ -1237,7 +1673,33 @@
                 <w:szCs w:val="24"/>
                 <w:lang w:val="en-US"/>
               </w:rPr>
-              <w:t>ber will run Tree Test using these tasks.</w:t>
+              <w:t xml:space="preserve">ber will run </w:t>
+            </w:r>
+            <w:proofErr w:type="gramStart"/>
+            <w:r>
+              <w:rPr>
+                <w:rFonts w:ascii="Roboto" w:eastAsia="Roboto" w:hAnsi="Roboto" w:cs="Roboto"/>
+                <w:i/>
+                <w:iCs/>
+                <w:color w:val="1D2125"/>
+                <w:sz w:val="24"/>
+                <w:szCs w:val="24"/>
+                <w:lang w:val="en-US"/>
+              </w:rPr>
+              <w:t>Tree</w:t>
+            </w:r>
+            <w:proofErr w:type="gramEnd"/>
+            <w:r>
+              <w:rPr>
+                <w:rFonts w:ascii="Roboto" w:eastAsia="Roboto" w:hAnsi="Roboto" w:cs="Roboto"/>
+                <w:i/>
+                <w:iCs/>
+                <w:color w:val="1D2125"/>
+                <w:sz w:val="24"/>
+                <w:szCs w:val="24"/>
+                <w:lang w:val="en-US"/>
+              </w:rPr>
+              <w:t xml:space="preserve"> Test using these tasks.</w:t>
             </w:r>
             <w:r>
               <w:rPr>
@@ -1676,7 +2138,29 @@
                 <w:szCs w:val="24"/>
                 <w:lang w:val="en-US"/>
               </w:rPr>
-              <w:t xml:space="preserve">Were menu items labeled properly to indicate relevant resources?  If not, what was </w:t>
+              <w:t xml:space="preserve">Were </w:t>
+            </w:r>
+            <w:proofErr w:type="gramStart"/>
+            <w:r>
+              <w:rPr>
+                <w:rFonts w:ascii="Roboto" w:eastAsia="Roboto" w:hAnsi="Roboto" w:cs="Roboto"/>
+                <w:color w:val="1D2125"/>
+                <w:sz w:val="24"/>
+                <w:szCs w:val="24"/>
+                <w:lang w:val="en-US"/>
+              </w:rPr>
+              <w:t>menu</w:t>
+            </w:r>
+            <w:proofErr w:type="gramEnd"/>
+            <w:r>
+              <w:rPr>
+                <w:rFonts w:ascii="Roboto" w:eastAsia="Roboto" w:hAnsi="Roboto" w:cs="Roboto"/>
+                <w:color w:val="1D2125"/>
+                <w:sz w:val="24"/>
+                <w:szCs w:val="24"/>
+                <w:lang w:val="en-US"/>
+              </w:rPr>
+              <w:t xml:space="preserve"> items labeled properly to indicate relevant resources?  If not, what was </w:t>
             </w:r>
             <w:r>
               <w:rPr>
@@ -1947,7 +2431,29 @@
                 <w:szCs w:val="24"/>
                 <w:lang w:val="en-US"/>
               </w:rPr>
-              <w:t xml:space="preserve">Were menu items labeled properly to indicate relevant resources?  If not, what was </w:t>
+              <w:t xml:space="preserve">Were </w:t>
+            </w:r>
+            <w:proofErr w:type="gramStart"/>
+            <w:r>
+              <w:rPr>
+                <w:rFonts w:ascii="Roboto" w:eastAsia="Roboto" w:hAnsi="Roboto" w:cs="Roboto"/>
+                <w:color w:val="1D2125"/>
+                <w:sz w:val="24"/>
+                <w:szCs w:val="24"/>
+                <w:lang w:val="en-US"/>
+              </w:rPr>
+              <w:t>menu</w:t>
+            </w:r>
+            <w:proofErr w:type="gramEnd"/>
+            <w:r>
+              <w:rPr>
+                <w:rFonts w:ascii="Roboto" w:eastAsia="Roboto" w:hAnsi="Roboto" w:cs="Roboto"/>
+                <w:color w:val="1D2125"/>
+                <w:sz w:val="24"/>
+                <w:szCs w:val="24"/>
+                <w:lang w:val="en-US"/>
+              </w:rPr>
+              <w:t xml:space="preserve"> items labeled properly to indicate relevant resources?  If not, what was </w:t>
             </w:r>
             <w:r>
               <w:rPr>
@@ -2121,6 +2627,7 @@
                 <w:szCs w:val="24"/>
                 <w:lang w:val="en-US"/>
               </w:rPr>
+              <w:lastRenderedPageBreak/>
               <w:t>Insert the team’s assessment of the sitemap generated based on the Tree Testing.  Include any weaknesses, strengths, and any possible modifications here.</w:t>
             </w:r>
           </w:p>

</xml_diff>

<commit_message>
Added member two name
</commit_message>
<xml_diff>
--- a/IA_ID.docx
+++ b/IA_ID.docx
@@ -1707,7 +1707,7 @@
                 <w:szCs w:val="24"/>
                 <w:rtl w:val="0"/>
               </w:rPr>
-              <w:t xml:space="preserve">Member 2 name</w:t>
+              <w:t xml:space="preserve">Kathryn Douglas</w:t>
             </w:r>
           </w:p>
         </w:tc>
@@ -2170,7 +2170,7 @@
                 <w:szCs w:val="24"/>
                 <w:rtl w:val="0"/>
               </w:rPr>
-              <w:t xml:space="preserve">Member 2 name here</w:t>
+              <w:t xml:space="preserve">Kathryn Douglas</w:t>
             </w:r>
           </w:p>
         </w:tc>

</xml_diff>

<commit_message>
Final List of Inventory Completed
</commit_message>
<xml_diff>
--- a/IA_ID.docx
+++ b/IA_ID.docx
@@ -271,25 +271,36 @@
           <w:rPr>
             <w:rFonts w:ascii="Roboto" w:cs="Roboto" w:eastAsia="Roboto" w:hAnsi="Roboto"/>
             <w:b w:val="1"/>
-            <w:color w:val="0000ff"/>
+            <w:color w:val="1155cc"/>
             <w:sz w:val="24"/>
             <w:szCs w:val="24"/>
             <w:u w:val="single"/>
             <w:rtl w:val="0"/>
           </w:rPr>
-          <w:t xml:space="preserve">https://github.com/RoseGoldJaguar/git-one.git</w:t>
+          <w:t xml:space="preserve">https://github.com/RoseGoldJaguar/git-one</w:t>
         </w:r>
       </w:hyperlink>
       <w:r>
+        <w:rPr>
+          <w:rtl w:val="0"/>
+        </w:rPr>
+      </w:r>
+    </w:p>
+    <w:p>
+      <w:pPr>
+        <w:shd w:fill="f8f9fa" w:val="clear"/>
         <w:rPr>
           <w:rFonts w:ascii="Roboto" w:cs="Roboto" w:eastAsia="Roboto" w:hAnsi="Roboto"/>
           <w:b w:val="1"/>
           <w:color w:val="1d2125"/>
           <w:sz w:val="24"/>
           <w:szCs w:val="24"/>
+        </w:rPr>
+      </w:pPr>
+      <w:r>
+        <w:rPr>
           <w:rtl w:val="0"/>
         </w:rPr>
-        <w:t xml:space="preserve"> </w:t>
       </w:r>
     </w:p>
     <w:p>
@@ -640,7 +651,7 @@
         <w:trPr>
           <w:cantSplit w:val="0"/>
           <w:trHeight w:val="300" w:hRule="atLeast"/>
-          <w:tblHeader w:val="0"/>
+          <w:tblHeader w:val="1"/>
         </w:trPr>
         <w:tc>
           <w:tcPr/>
@@ -694,6 +705,390 @@
               <w:rPr>
                 <w:rtl w:val="0"/>
               </w:rPr>
+            </w:r>
+          </w:p>
+        </w:tc>
+      </w:tr>
+      <w:tr>
+        <w:trPr>
+          <w:cantSplit w:val="0"/>
+          <w:trHeight w:val="300" w:hRule="atLeast"/>
+          <w:tblHeader w:val="1"/>
+        </w:trPr>
+        <w:tc>
+          <w:tcPr/>
+          <w:p>
+            <w:pPr>
+              <w:jc w:val="center"/>
+              <w:rPr>
+                <w:rFonts w:ascii="Roboto" w:cs="Roboto" w:eastAsia="Roboto" w:hAnsi="Roboto"/>
+                <w:b w:val="1"/>
+                <w:color w:val="1d2125"/>
+                <w:sz w:val="24"/>
+                <w:szCs w:val="24"/>
+              </w:rPr>
+            </w:pPr>
+            <w:r>
+              <w:rPr>
+                <w:rFonts w:ascii="Roboto" w:cs="Roboto" w:eastAsia="Roboto" w:hAnsi="Roboto"/>
+                <w:b w:val="1"/>
+                <w:color w:val="1d2125"/>
+                <w:sz w:val="24"/>
+                <w:szCs w:val="24"/>
+                <w:rtl w:val="0"/>
+              </w:rPr>
+              <w:t xml:space="preserve">Yeni Almanza</w:t>
+            </w:r>
+          </w:p>
+        </w:tc>
+      </w:tr>
+      <w:tr>
+        <w:trPr>
+          <w:cantSplit w:val="0"/>
+          <w:trHeight w:val="795" w:hRule="atLeast"/>
+          <w:tblHeader w:val="1"/>
+        </w:trPr>
+        <w:tc>
+          <w:tcPr/>
+          <w:p>
+            <w:pPr>
+              <w:rPr>
+                <w:rFonts w:ascii="Roboto" w:cs="Roboto" w:eastAsia="Roboto" w:hAnsi="Roboto"/>
+                <w:i w:val="1"/>
+                <w:sz w:val="24"/>
+                <w:szCs w:val="24"/>
+              </w:rPr>
+            </w:pPr>
+            <w:r>
+              <w:rPr>
+                <w:rFonts w:ascii="Roboto" w:cs="Roboto" w:eastAsia="Roboto" w:hAnsi="Roboto"/>
+                <w:b w:val="1"/>
+                <w:i w:val="1"/>
+                <w:sz w:val="24"/>
+                <w:szCs w:val="24"/>
+                <w:rtl w:val="0"/>
+              </w:rPr>
+              <w:t xml:space="preserve">Home Page:</w:t>
+            </w:r>
+            <w:r>
+              <w:rPr>
+                <w:rFonts w:ascii="Roboto" w:cs="Roboto" w:eastAsia="Roboto" w:hAnsi="Roboto"/>
+                <w:i w:val="1"/>
+                <w:sz w:val="24"/>
+                <w:szCs w:val="24"/>
+                <w:rtl w:val="0"/>
+              </w:rPr>
+              <w:t xml:space="preserve"> Welcome message, navigation menu, featured content, search bar.</w:t>
+            </w:r>
+          </w:p>
+          <w:p>
+            <w:pPr>
+              <w:rPr>
+                <w:rFonts w:ascii="Roboto" w:cs="Roboto" w:eastAsia="Roboto" w:hAnsi="Roboto"/>
+                <w:i w:val="1"/>
+                <w:sz w:val="24"/>
+                <w:szCs w:val="24"/>
+              </w:rPr>
+            </w:pPr>
+            <w:r>
+              <w:rPr>
+                <w:rFonts w:ascii="Roboto" w:cs="Roboto" w:eastAsia="Roboto" w:hAnsi="Roboto"/>
+                <w:b w:val="1"/>
+                <w:i w:val="1"/>
+                <w:sz w:val="24"/>
+                <w:szCs w:val="24"/>
+                <w:rtl w:val="0"/>
+              </w:rPr>
+              <w:t xml:space="preserve">About Us Page</w:t>
+            </w:r>
+            <w:r>
+              <w:rPr>
+                <w:rFonts w:ascii="Roboto" w:cs="Roboto" w:eastAsia="Roboto" w:hAnsi="Roboto"/>
+                <w:i w:val="1"/>
+                <w:sz w:val="24"/>
+                <w:szCs w:val="24"/>
+                <w:rtl w:val="0"/>
+              </w:rPr>
+              <w:t xml:space="preserve">: Mission statement, team information, contact details.</w:t>
+            </w:r>
+          </w:p>
+          <w:p>
+            <w:pPr>
+              <w:rPr>
+                <w:rFonts w:ascii="Roboto" w:cs="Roboto" w:eastAsia="Roboto" w:hAnsi="Roboto"/>
+                <w:i w:val="1"/>
+                <w:sz w:val="24"/>
+                <w:szCs w:val="24"/>
+              </w:rPr>
+            </w:pPr>
+            <w:r>
+              <w:rPr>
+                <w:rFonts w:ascii="Roboto" w:cs="Roboto" w:eastAsia="Roboto" w:hAnsi="Roboto"/>
+                <w:b w:val="1"/>
+                <w:i w:val="1"/>
+                <w:sz w:val="24"/>
+                <w:szCs w:val="24"/>
+                <w:rtl w:val="0"/>
+              </w:rPr>
+              <w:t xml:space="preserve">Health and Wellness Articles:</w:t>
+            </w:r>
+            <w:r>
+              <w:rPr>
+                <w:rFonts w:ascii="Roboto" w:cs="Roboto" w:eastAsia="Roboto" w:hAnsi="Roboto"/>
+                <w:i w:val="1"/>
+                <w:sz w:val="24"/>
+                <w:szCs w:val="24"/>
+                <w:rtl w:val="0"/>
+              </w:rPr>
+              <w:t xml:space="preserve"> Categories, comment section, share buttons.</w:t>
+            </w:r>
+          </w:p>
+          <w:p>
+            <w:pPr>
+              <w:rPr>
+                <w:rFonts w:ascii="Roboto" w:cs="Roboto" w:eastAsia="Roboto" w:hAnsi="Roboto"/>
+                <w:i w:val="1"/>
+                <w:sz w:val="24"/>
+                <w:szCs w:val="24"/>
+              </w:rPr>
+            </w:pPr>
+            <w:r>
+              <w:rPr>
+                <w:rFonts w:ascii="Roboto" w:cs="Roboto" w:eastAsia="Roboto" w:hAnsi="Roboto"/>
+                <w:b w:val="1"/>
+                <w:i w:val="1"/>
+                <w:sz w:val="24"/>
+                <w:szCs w:val="24"/>
+                <w:rtl w:val="0"/>
+              </w:rPr>
+              <w:t xml:space="preserve">Tips and Advice:</w:t>
+            </w:r>
+            <w:r>
+              <w:rPr>
+                <w:rFonts w:ascii="Roboto" w:cs="Roboto" w:eastAsia="Roboto" w:hAnsi="Roboto"/>
+                <w:i w:val="1"/>
+                <w:sz w:val="24"/>
+                <w:szCs w:val="24"/>
+                <w:rtl w:val="0"/>
+              </w:rPr>
+              <w:t xml:space="preserve"> Daily tips, like/dislike buttons, save for later.</w:t>
+            </w:r>
+          </w:p>
+          <w:p>
+            <w:pPr>
+              <w:rPr>
+                <w:rFonts w:ascii="Roboto" w:cs="Roboto" w:eastAsia="Roboto" w:hAnsi="Roboto"/>
+                <w:i w:val="1"/>
+                <w:sz w:val="24"/>
+                <w:szCs w:val="24"/>
+              </w:rPr>
+            </w:pPr>
+            <w:r>
+              <w:rPr>
+                <w:rFonts w:ascii="Roboto" w:cs="Roboto" w:eastAsia="Roboto" w:hAnsi="Roboto"/>
+                <w:b w:val="1"/>
+                <w:i w:val="1"/>
+                <w:sz w:val="24"/>
+                <w:szCs w:val="24"/>
+                <w:rtl w:val="0"/>
+              </w:rPr>
+              <w:t xml:space="preserve">Programs and Classes</w:t>
+            </w:r>
+            <w:r>
+              <w:rPr>
+                <w:rFonts w:ascii="Roboto" w:cs="Roboto" w:eastAsia="Roboto" w:hAnsi="Roboto"/>
+                <w:i w:val="1"/>
+                <w:sz w:val="24"/>
+                <w:szCs w:val="24"/>
+                <w:rtl w:val="0"/>
+              </w:rPr>
+              <w:t xml:space="preserve">: Online programs, in-person events, registration forms, event reminders.</w:t>
+            </w:r>
+          </w:p>
+          <w:p>
+            <w:pPr>
+              <w:rPr>
+                <w:rFonts w:ascii="Roboto" w:cs="Roboto" w:eastAsia="Roboto" w:hAnsi="Roboto"/>
+                <w:i w:val="1"/>
+                <w:sz w:val="24"/>
+                <w:szCs w:val="24"/>
+              </w:rPr>
+            </w:pPr>
+            <w:r>
+              <w:rPr>
+                <w:rFonts w:ascii="Roboto" w:cs="Roboto" w:eastAsia="Roboto" w:hAnsi="Roboto"/>
+                <w:b w:val="1"/>
+                <w:i w:val="1"/>
+                <w:sz w:val="24"/>
+                <w:szCs w:val="24"/>
+                <w:rtl w:val="0"/>
+              </w:rPr>
+              <w:t xml:space="preserve">User Surveys and Feedback:</w:t>
+            </w:r>
+            <w:r>
+              <w:rPr>
+                <w:rFonts w:ascii="Roboto" w:cs="Roboto" w:eastAsia="Roboto" w:hAnsi="Roboto"/>
+                <w:i w:val="1"/>
+                <w:sz w:val="24"/>
+                <w:szCs w:val="24"/>
+                <w:rtl w:val="0"/>
+              </w:rPr>
+              <w:t xml:space="preserve"> Surveys, survey results, feedback form.</w:t>
+            </w:r>
+          </w:p>
+          <w:p>
+            <w:pPr>
+              <w:rPr>
+                <w:rFonts w:ascii="Roboto" w:cs="Roboto" w:eastAsia="Roboto" w:hAnsi="Roboto"/>
+                <w:i w:val="1"/>
+                <w:sz w:val="24"/>
+                <w:szCs w:val="24"/>
+              </w:rPr>
+            </w:pPr>
+            <w:r>
+              <w:rPr>
+                <w:rFonts w:ascii="Roboto" w:cs="Roboto" w:eastAsia="Roboto" w:hAnsi="Roboto"/>
+                <w:b w:val="1"/>
+                <w:i w:val="1"/>
+                <w:sz w:val="24"/>
+                <w:szCs w:val="24"/>
+                <w:rtl w:val="0"/>
+              </w:rPr>
+              <w:t xml:space="preserve">Health Resources</w:t>
+            </w:r>
+            <w:r>
+              <w:rPr>
+                <w:rFonts w:ascii="Roboto" w:cs="Roboto" w:eastAsia="Roboto" w:hAnsi="Roboto"/>
+                <w:i w:val="1"/>
+                <w:sz w:val="24"/>
+                <w:szCs w:val="24"/>
+                <w:rtl w:val="0"/>
+              </w:rPr>
+              <w:t xml:space="preserve">: Medical advice, home remedies, Q&amp;A section, resource library.</w:t>
+            </w:r>
+          </w:p>
+          <w:p>
+            <w:pPr>
+              <w:rPr>
+                <w:rFonts w:ascii="Roboto" w:cs="Roboto" w:eastAsia="Roboto" w:hAnsi="Roboto"/>
+                <w:i w:val="1"/>
+                <w:sz w:val="24"/>
+                <w:szCs w:val="24"/>
+              </w:rPr>
+            </w:pPr>
+            <w:r>
+              <w:rPr>
+                <w:rFonts w:ascii="Roboto" w:cs="Roboto" w:eastAsia="Roboto" w:hAnsi="Roboto"/>
+                <w:b w:val="1"/>
+                <w:i w:val="1"/>
+                <w:sz w:val="24"/>
+                <w:szCs w:val="24"/>
+                <w:rtl w:val="0"/>
+              </w:rPr>
+              <w:t xml:space="preserve">Community Activities:</w:t>
+            </w:r>
+            <w:r>
+              <w:rPr>
+                <w:rFonts w:ascii="Roboto" w:cs="Roboto" w:eastAsia="Roboto" w:hAnsi="Roboto"/>
+                <w:i w:val="1"/>
+                <w:sz w:val="24"/>
+                <w:szCs w:val="24"/>
+                <w:rtl w:val="0"/>
+              </w:rPr>
+              <w:t xml:space="preserve"> Stress relief activities, leisure activities, activity sign-up, discussion forums.</w:t>
+            </w:r>
+          </w:p>
+          <w:p>
+            <w:pPr>
+              <w:rPr>
+                <w:rFonts w:ascii="Roboto" w:cs="Roboto" w:eastAsia="Roboto" w:hAnsi="Roboto"/>
+                <w:i w:val="1"/>
+                <w:sz w:val="24"/>
+                <w:szCs w:val="24"/>
+              </w:rPr>
+            </w:pPr>
+            <w:r>
+              <w:rPr>
+                <w:rFonts w:ascii="Roboto" w:cs="Roboto" w:eastAsia="Roboto" w:hAnsi="Roboto"/>
+                <w:b w:val="1"/>
+                <w:i w:val="1"/>
+                <w:sz w:val="24"/>
+                <w:szCs w:val="24"/>
+                <w:rtl w:val="0"/>
+              </w:rPr>
+              <w:t xml:space="preserve">Accessibility and Support</w:t>
+            </w:r>
+            <w:r>
+              <w:rPr>
+                <w:rFonts w:ascii="Roboto" w:cs="Roboto" w:eastAsia="Roboto" w:hAnsi="Roboto"/>
+                <w:i w:val="1"/>
+                <w:sz w:val="24"/>
+                <w:szCs w:val="24"/>
+                <w:rtl w:val="0"/>
+              </w:rPr>
+              <w:t xml:space="preserve">: Accessibility options, technical support, live chat, FAQ section.</w:t>
+            </w:r>
+          </w:p>
+          <w:p>
+            <w:pPr>
+              <w:rPr>
+                <w:rFonts w:ascii="Roboto" w:cs="Roboto" w:eastAsia="Roboto" w:hAnsi="Roboto"/>
+                <w:i w:val="1"/>
+                <w:sz w:val="24"/>
+                <w:szCs w:val="24"/>
+              </w:rPr>
+            </w:pPr>
+            <w:r>
+              <w:rPr>
+                <w:rFonts w:ascii="Roboto" w:cs="Roboto" w:eastAsia="Roboto" w:hAnsi="Roboto"/>
+                <w:b w:val="1"/>
+                <w:i w:val="1"/>
+                <w:sz w:val="24"/>
+                <w:szCs w:val="24"/>
+                <w:rtl w:val="0"/>
+              </w:rPr>
+              <w:t xml:space="preserve">User Account Page</w:t>
+            </w:r>
+            <w:r>
+              <w:rPr>
+                <w:rFonts w:ascii="Roboto" w:cs="Roboto" w:eastAsia="Roboto" w:hAnsi="Roboto"/>
+                <w:i w:val="1"/>
+                <w:sz w:val="24"/>
+                <w:szCs w:val="24"/>
+                <w:rtl w:val="0"/>
+              </w:rPr>
+              <w:t xml:space="preserve">: Profile management, saved content, personalized recommendations, health tracker.</w:t>
+            </w:r>
+          </w:p>
+          <w:p>
+            <w:pPr>
+              <w:rPr>
+                <w:rFonts w:ascii="Roboto" w:cs="Roboto" w:eastAsia="Roboto" w:hAnsi="Roboto"/>
+                <w:i w:val="1"/>
+                <w:sz w:val="24"/>
+                <w:szCs w:val="24"/>
+              </w:rPr>
+            </w:pPr>
+            <w:r>
+              <w:rPr>
+                <w:rFonts w:ascii="Roboto" w:cs="Roboto" w:eastAsia="Roboto" w:hAnsi="Roboto"/>
+                <w:b w:val="1"/>
+                <w:i w:val="1"/>
+                <w:sz w:val="24"/>
+                <w:szCs w:val="24"/>
+                <w:rtl w:val="0"/>
+              </w:rPr>
+              <w:t xml:space="preserve">Blog Section:</w:t>
+            </w:r>
+            <w:r>
+              <w:rPr>
+                <w:rFonts w:ascii="Roboto" w:cs="Roboto" w:eastAsia="Roboto" w:hAnsi="Roboto"/>
+                <w:i w:val="1"/>
+                <w:sz w:val="24"/>
+                <w:szCs w:val="24"/>
+                <w:rtl w:val="0"/>
+              </w:rPr>
+              <w:t xml:space="preserve"> Health blog, comment section, share buttons.</w:t>
             </w:r>
           </w:p>
         </w:tc>
@@ -726,423 +1121,6 @@
                 <w:szCs w:val="24"/>
                 <w:rtl w:val="0"/>
               </w:rPr>
-              <w:t xml:space="preserve">Yeni Almanza</w:t>
-            </w:r>
-          </w:p>
-        </w:tc>
-      </w:tr>
-      <w:tr>
-        <w:trPr>
-          <w:cantSplit w:val="0"/>
-          <w:trHeight w:val="795" w:hRule="atLeast"/>
-          <w:tblHeader w:val="0"/>
-        </w:trPr>
-        <w:tc>
-          <w:tcPr/>
-          <w:p>
-            <w:pPr>
-              <w:rPr>
-                <w:rFonts w:ascii="Roboto" w:cs="Roboto" w:eastAsia="Roboto" w:hAnsi="Roboto"/>
-                <w:i w:val="1"/>
-                <w:color w:val="1d2125"/>
-                <w:sz w:val="24"/>
-                <w:szCs w:val="24"/>
-              </w:rPr>
-            </w:pPr>
-            <w:r>
-              <w:rPr>
-                <w:rFonts w:ascii="Roboto" w:cs="Roboto" w:eastAsia="Roboto" w:hAnsi="Roboto"/>
-                <w:b w:val="1"/>
-                <w:i w:val="1"/>
-                <w:color w:val="1d2125"/>
-                <w:sz w:val="24"/>
-                <w:szCs w:val="24"/>
-                <w:rtl w:val="0"/>
-              </w:rPr>
-              <w:t xml:space="preserve">Home Page:</w:t>
-            </w:r>
-            <w:r>
-              <w:rPr>
-                <w:rFonts w:ascii="Roboto" w:cs="Roboto" w:eastAsia="Roboto" w:hAnsi="Roboto"/>
-                <w:i w:val="1"/>
-                <w:color w:val="1d2125"/>
-                <w:sz w:val="24"/>
-                <w:szCs w:val="24"/>
-                <w:rtl w:val="0"/>
-              </w:rPr>
-              <w:t xml:space="preserve"> Welcome message, navigation menu, featured content, search bar.</w:t>
-            </w:r>
-          </w:p>
-          <w:p>
-            <w:pPr>
-              <w:rPr>
-                <w:rFonts w:ascii="Roboto" w:cs="Roboto" w:eastAsia="Roboto" w:hAnsi="Roboto"/>
-                <w:i w:val="1"/>
-                <w:color w:val="1d2125"/>
-                <w:sz w:val="24"/>
-                <w:szCs w:val="24"/>
-              </w:rPr>
-            </w:pPr>
-            <w:r>
-              <w:rPr>
-                <w:rFonts w:ascii="Roboto" w:cs="Roboto" w:eastAsia="Roboto" w:hAnsi="Roboto"/>
-                <w:b w:val="1"/>
-                <w:i w:val="1"/>
-                <w:color w:val="1d2125"/>
-                <w:sz w:val="24"/>
-                <w:szCs w:val="24"/>
-                <w:rtl w:val="0"/>
-              </w:rPr>
-              <w:t xml:space="preserve">About Us Page</w:t>
-            </w:r>
-            <w:r>
-              <w:rPr>
-                <w:rFonts w:ascii="Roboto" w:cs="Roboto" w:eastAsia="Roboto" w:hAnsi="Roboto"/>
-                <w:i w:val="1"/>
-                <w:color w:val="1d2125"/>
-                <w:sz w:val="24"/>
-                <w:szCs w:val="24"/>
-                <w:rtl w:val="0"/>
-              </w:rPr>
-              <w:t xml:space="preserve">: Mission statement, team information, contact details.</w:t>
-            </w:r>
-          </w:p>
-          <w:p>
-            <w:pPr>
-              <w:rPr>
-                <w:rFonts w:ascii="Roboto" w:cs="Roboto" w:eastAsia="Roboto" w:hAnsi="Roboto"/>
-                <w:i w:val="1"/>
-                <w:color w:val="1d2125"/>
-                <w:sz w:val="24"/>
-                <w:szCs w:val="24"/>
-              </w:rPr>
-            </w:pPr>
-            <w:r>
-              <w:rPr>
-                <w:rFonts w:ascii="Roboto" w:cs="Roboto" w:eastAsia="Roboto" w:hAnsi="Roboto"/>
-                <w:b w:val="1"/>
-                <w:i w:val="1"/>
-                <w:color w:val="1d2125"/>
-                <w:sz w:val="24"/>
-                <w:szCs w:val="24"/>
-                <w:rtl w:val="0"/>
-              </w:rPr>
-              <w:t xml:space="preserve">Health and Wellness Articles:</w:t>
-            </w:r>
-            <w:r>
-              <w:rPr>
-                <w:rFonts w:ascii="Roboto" w:cs="Roboto" w:eastAsia="Roboto" w:hAnsi="Roboto"/>
-                <w:i w:val="1"/>
-                <w:color w:val="1d2125"/>
-                <w:sz w:val="24"/>
-                <w:szCs w:val="24"/>
-                <w:rtl w:val="0"/>
-              </w:rPr>
-              <w:t xml:space="preserve"> Categories, comment section, share buttons.</w:t>
-            </w:r>
-          </w:p>
-          <w:p>
-            <w:pPr>
-              <w:rPr>
-                <w:rFonts w:ascii="Roboto" w:cs="Roboto" w:eastAsia="Roboto" w:hAnsi="Roboto"/>
-                <w:i w:val="1"/>
-                <w:color w:val="1d2125"/>
-                <w:sz w:val="24"/>
-                <w:szCs w:val="24"/>
-              </w:rPr>
-            </w:pPr>
-            <w:r>
-              <w:rPr>
-                <w:rFonts w:ascii="Roboto" w:cs="Roboto" w:eastAsia="Roboto" w:hAnsi="Roboto"/>
-                <w:b w:val="1"/>
-                <w:i w:val="1"/>
-                <w:color w:val="1d2125"/>
-                <w:sz w:val="24"/>
-                <w:szCs w:val="24"/>
-                <w:rtl w:val="0"/>
-              </w:rPr>
-              <w:t xml:space="preserve">Tips and Advice:</w:t>
-            </w:r>
-            <w:r>
-              <w:rPr>
-                <w:rFonts w:ascii="Roboto" w:cs="Roboto" w:eastAsia="Roboto" w:hAnsi="Roboto"/>
-                <w:i w:val="1"/>
-                <w:color w:val="1d2125"/>
-                <w:sz w:val="24"/>
-                <w:szCs w:val="24"/>
-                <w:rtl w:val="0"/>
-              </w:rPr>
-              <w:t xml:space="preserve"> Daily tips, like/dislike buttons, save for later.</w:t>
-            </w:r>
-          </w:p>
-          <w:p>
-            <w:pPr>
-              <w:rPr>
-                <w:rFonts w:ascii="Roboto" w:cs="Roboto" w:eastAsia="Roboto" w:hAnsi="Roboto"/>
-                <w:i w:val="1"/>
-                <w:color w:val="1d2125"/>
-                <w:sz w:val="24"/>
-                <w:szCs w:val="24"/>
-              </w:rPr>
-            </w:pPr>
-            <w:r>
-              <w:rPr>
-                <w:rFonts w:ascii="Roboto" w:cs="Roboto" w:eastAsia="Roboto" w:hAnsi="Roboto"/>
-                <w:b w:val="1"/>
-                <w:i w:val="1"/>
-                <w:color w:val="1d2125"/>
-                <w:sz w:val="24"/>
-                <w:szCs w:val="24"/>
-                <w:rtl w:val="0"/>
-              </w:rPr>
-              <w:t xml:space="preserve">Programs and Classes</w:t>
-            </w:r>
-            <w:r>
-              <w:rPr>
-                <w:rFonts w:ascii="Roboto" w:cs="Roboto" w:eastAsia="Roboto" w:hAnsi="Roboto"/>
-                <w:i w:val="1"/>
-                <w:color w:val="1d2125"/>
-                <w:sz w:val="24"/>
-                <w:szCs w:val="24"/>
-                <w:rtl w:val="0"/>
-              </w:rPr>
-              <w:t xml:space="preserve">: Online programs, in-person events, registration forms, event reminders.</w:t>
-            </w:r>
-          </w:p>
-          <w:p>
-            <w:pPr>
-              <w:rPr>
-                <w:rFonts w:ascii="Roboto" w:cs="Roboto" w:eastAsia="Roboto" w:hAnsi="Roboto"/>
-                <w:i w:val="1"/>
-                <w:color w:val="1d2125"/>
-                <w:sz w:val="24"/>
-                <w:szCs w:val="24"/>
-              </w:rPr>
-            </w:pPr>
-            <w:r>
-              <w:rPr>
-                <w:rFonts w:ascii="Roboto" w:cs="Roboto" w:eastAsia="Roboto" w:hAnsi="Roboto"/>
-                <w:b w:val="1"/>
-                <w:i w:val="1"/>
-                <w:color w:val="1d2125"/>
-                <w:sz w:val="24"/>
-                <w:szCs w:val="24"/>
-                <w:rtl w:val="0"/>
-              </w:rPr>
-              <w:t xml:space="preserve">User Surveys and Feedback:</w:t>
-            </w:r>
-            <w:r>
-              <w:rPr>
-                <w:rFonts w:ascii="Roboto" w:cs="Roboto" w:eastAsia="Roboto" w:hAnsi="Roboto"/>
-                <w:i w:val="1"/>
-                <w:color w:val="1d2125"/>
-                <w:sz w:val="24"/>
-                <w:szCs w:val="24"/>
-                <w:rtl w:val="0"/>
-              </w:rPr>
-              <w:t xml:space="preserve"> Surveys, survey results, feedback form.</w:t>
-            </w:r>
-          </w:p>
-          <w:p>
-            <w:pPr>
-              <w:rPr>
-                <w:rFonts w:ascii="Roboto" w:cs="Roboto" w:eastAsia="Roboto" w:hAnsi="Roboto"/>
-                <w:i w:val="1"/>
-                <w:color w:val="1d2125"/>
-                <w:sz w:val="24"/>
-                <w:szCs w:val="24"/>
-              </w:rPr>
-            </w:pPr>
-            <w:r>
-              <w:rPr>
-                <w:rFonts w:ascii="Roboto" w:cs="Roboto" w:eastAsia="Roboto" w:hAnsi="Roboto"/>
-                <w:b w:val="1"/>
-                <w:i w:val="1"/>
-                <w:color w:val="1d2125"/>
-                <w:sz w:val="24"/>
-                <w:szCs w:val="24"/>
-                <w:rtl w:val="0"/>
-              </w:rPr>
-              <w:t xml:space="preserve">Health Resources</w:t>
-            </w:r>
-            <w:r>
-              <w:rPr>
-                <w:rFonts w:ascii="Roboto" w:cs="Roboto" w:eastAsia="Roboto" w:hAnsi="Roboto"/>
-                <w:i w:val="1"/>
-                <w:color w:val="1d2125"/>
-                <w:sz w:val="24"/>
-                <w:szCs w:val="24"/>
-                <w:rtl w:val="0"/>
-              </w:rPr>
-              <w:t xml:space="preserve">: Medical advice, home remedies, Q&amp;A section, resource library.</w:t>
-            </w:r>
-          </w:p>
-          <w:p>
-            <w:pPr>
-              <w:rPr>
-                <w:rFonts w:ascii="Roboto" w:cs="Roboto" w:eastAsia="Roboto" w:hAnsi="Roboto"/>
-                <w:i w:val="1"/>
-                <w:color w:val="1d2125"/>
-                <w:sz w:val="24"/>
-                <w:szCs w:val="24"/>
-              </w:rPr>
-            </w:pPr>
-            <w:r>
-              <w:rPr>
-                <w:rFonts w:ascii="Roboto" w:cs="Roboto" w:eastAsia="Roboto" w:hAnsi="Roboto"/>
-                <w:b w:val="1"/>
-                <w:i w:val="1"/>
-                <w:color w:val="1d2125"/>
-                <w:sz w:val="24"/>
-                <w:szCs w:val="24"/>
-                <w:rtl w:val="0"/>
-              </w:rPr>
-              <w:t xml:space="preserve">Community Activities:</w:t>
-            </w:r>
-            <w:r>
-              <w:rPr>
-                <w:rFonts w:ascii="Roboto" w:cs="Roboto" w:eastAsia="Roboto" w:hAnsi="Roboto"/>
-                <w:i w:val="1"/>
-                <w:color w:val="1d2125"/>
-                <w:sz w:val="24"/>
-                <w:szCs w:val="24"/>
-                <w:rtl w:val="0"/>
-              </w:rPr>
-              <w:t xml:space="preserve"> Stress relief activities, leisure activities, activity sign-up, discussion forums.</w:t>
-            </w:r>
-          </w:p>
-          <w:p>
-            <w:pPr>
-              <w:rPr>
-                <w:rFonts w:ascii="Roboto" w:cs="Roboto" w:eastAsia="Roboto" w:hAnsi="Roboto"/>
-                <w:i w:val="1"/>
-                <w:color w:val="1d2125"/>
-                <w:sz w:val="24"/>
-                <w:szCs w:val="24"/>
-              </w:rPr>
-            </w:pPr>
-            <w:r>
-              <w:rPr>
-                <w:rFonts w:ascii="Roboto" w:cs="Roboto" w:eastAsia="Roboto" w:hAnsi="Roboto"/>
-                <w:b w:val="1"/>
-                <w:i w:val="1"/>
-                <w:color w:val="1d2125"/>
-                <w:sz w:val="24"/>
-                <w:szCs w:val="24"/>
-                <w:rtl w:val="0"/>
-              </w:rPr>
-              <w:t xml:space="preserve">Accessibility and Support</w:t>
-            </w:r>
-            <w:r>
-              <w:rPr>
-                <w:rFonts w:ascii="Roboto" w:cs="Roboto" w:eastAsia="Roboto" w:hAnsi="Roboto"/>
-                <w:i w:val="1"/>
-                <w:color w:val="1d2125"/>
-                <w:sz w:val="24"/>
-                <w:szCs w:val="24"/>
-                <w:rtl w:val="0"/>
-              </w:rPr>
-              <w:t xml:space="preserve">: Accessibility options, technical support, live chat, FAQ section.</w:t>
-            </w:r>
-          </w:p>
-          <w:p>
-            <w:pPr>
-              <w:rPr>
-                <w:rFonts w:ascii="Roboto" w:cs="Roboto" w:eastAsia="Roboto" w:hAnsi="Roboto"/>
-                <w:i w:val="1"/>
-                <w:color w:val="1d2125"/>
-                <w:sz w:val="24"/>
-                <w:szCs w:val="24"/>
-              </w:rPr>
-            </w:pPr>
-            <w:r>
-              <w:rPr>
-                <w:rFonts w:ascii="Roboto" w:cs="Roboto" w:eastAsia="Roboto" w:hAnsi="Roboto"/>
-                <w:b w:val="1"/>
-                <w:i w:val="1"/>
-                <w:color w:val="1d2125"/>
-                <w:sz w:val="24"/>
-                <w:szCs w:val="24"/>
-                <w:rtl w:val="0"/>
-              </w:rPr>
-              <w:t xml:space="preserve">User Account Page</w:t>
-            </w:r>
-            <w:r>
-              <w:rPr>
-                <w:rFonts w:ascii="Roboto" w:cs="Roboto" w:eastAsia="Roboto" w:hAnsi="Roboto"/>
-                <w:i w:val="1"/>
-                <w:color w:val="1d2125"/>
-                <w:sz w:val="24"/>
-                <w:szCs w:val="24"/>
-                <w:rtl w:val="0"/>
-              </w:rPr>
-              <w:t xml:space="preserve">: Profile management, saved content, personalized recommendations, health tracker.</w:t>
-            </w:r>
-          </w:p>
-          <w:p>
-            <w:pPr>
-              <w:rPr>
-                <w:rFonts w:ascii="Roboto" w:cs="Roboto" w:eastAsia="Roboto" w:hAnsi="Roboto"/>
-                <w:i w:val="1"/>
-                <w:color w:val="1d2125"/>
-                <w:sz w:val="24"/>
-                <w:szCs w:val="24"/>
-              </w:rPr>
-            </w:pPr>
-            <w:r>
-              <w:rPr>
-                <w:rFonts w:ascii="Roboto" w:cs="Roboto" w:eastAsia="Roboto" w:hAnsi="Roboto"/>
-                <w:b w:val="1"/>
-                <w:i w:val="1"/>
-                <w:color w:val="1d2125"/>
-                <w:sz w:val="24"/>
-                <w:szCs w:val="24"/>
-                <w:rtl w:val="0"/>
-              </w:rPr>
-              <w:t xml:space="preserve">Blog Section:</w:t>
-            </w:r>
-            <w:r>
-              <w:rPr>
-                <w:rFonts w:ascii="Roboto" w:cs="Roboto" w:eastAsia="Roboto" w:hAnsi="Roboto"/>
-                <w:i w:val="1"/>
-                <w:color w:val="1d2125"/>
-                <w:sz w:val="24"/>
-                <w:szCs w:val="24"/>
-                <w:rtl w:val="0"/>
-              </w:rPr>
-              <w:t xml:space="preserve"> Health blog, comment section, share buttons.</w:t>
-            </w:r>
-          </w:p>
-        </w:tc>
-      </w:tr>
-      <w:tr>
-        <w:trPr>
-          <w:cantSplit w:val="0"/>
-          <w:trHeight w:val="300" w:hRule="atLeast"/>
-          <w:tblHeader w:val="0"/>
-        </w:trPr>
-        <w:tc>
-          <w:tcPr/>
-          <w:p>
-            <w:pPr>
-              <w:jc w:val="center"/>
-              <w:rPr>
-                <w:rFonts w:ascii="Roboto" w:cs="Roboto" w:eastAsia="Roboto" w:hAnsi="Roboto"/>
-                <w:b w:val="1"/>
-                <w:color w:val="1d2125"/>
-                <w:sz w:val="24"/>
-                <w:szCs w:val="24"/>
-              </w:rPr>
-            </w:pPr>
-            <w:r>
-              <w:rPr>
-                <w:rFonts w:ascii="Roboto" w:cs="Roboto" w:eastAsia="Roboto" w:hAnsi="Roboto"/>
-                <w:b w:val="1"/>
-                <w:color w:val="1d2125"/>
-                <w:sz w:val="24"/>
-                <w:szCs w:val="24"/>
-                <w:rtl w:val="0"/>
-              </w:rPr>
               <w:t xml:space="preserve">Kathryn Douglas</w:t>
             </w:r>
           </w:p>
@@ -1400,23 +1378,308 @@
           <w:tcPr/>
           <w:p>
             <w:pPr>
-              <w:rPr/>
-            </w:pPr>
-            <w:r>
-              <w:rPr>
-                <w:rFonts w:ascii="Roboto" w:cs="Roboto" w:eastAsia="Roboto" w:hAnsi="Roboto"/>
-                <w:i w:val="1"/>
-                <w:color w:val="1d2125"/>
-                <w:sz w:val="24"/>
-                <w:szCs w:val="24"/>
-                <w:rtl w:val="0"/>
-              </w:rPr>
-              <w:t xml:space="preserve">List the final list of content/services you will provide on the website.  All the team members should discuss and generate this list taking input from each member’s content list.</w:t>
-            </w:r>
-            <w:r>
-              <w:rPr>
-                <w:rtl w:val="0"/>
-              </w:rPr>
+              <w:rPr>
+                <w:rFonts w:ascii="Roboto" w:cs="Roboto" w:eastAsia="Roboto" w:hAnsi="Roboto"/>
+                <w:i w:val="1"/>
+                <w:color w:val="1d2125"/>
+                <w:sz w:val="24"/>
+                <w:szCs w:val="24"/>
+              </w:rPr>
+            </w:pPr>
+            <w:r>
+              <w:rPr>
+                <w:rFonts w:ascii="Roboto" w:cs="Roboto" w:eastAsia="Roboto" w:hAnsi="Roboto"/>
+                <w:b w:val="1"/>
+                <w:i w:val="1"/>
+                <w:color w:val="1d2125"/>
+                <w:sz w:val="24"/>
+                <w:szCs w:val="24"/>
+                <w:rtl w:val="0"/>
+              </w:rPr>
+              <w:t xml:space="preserve">Home Page (From top to bottom):</w:t>
+            </w:r>
+            <w:r>
+              <w:rPr>
+                <w:rFonts w:ascii="Roboto" w:cs="Roboto" w:eastAsia="Roboto" w:hAnsi="Roboto"/>
+                <w:i w:val="1"/>
+                <w:color w:val="1d2125"/>
+                <w:sz w:val="24"/>
+                <w:szCs w:val="24"/>
+                <w:rtl w:val="0"/>
+              </w:rPr>
+              <w:t xml:space="preserve"> Welcome Message, navigation menu, search bar, featured content, sign in icon, news on left body pane, and contact info</w:t>
+            </w:r>
+          </w:p>
+          <w:p>
+            <w:pPr>
+              <w:rPr>
+                <w:rFonts w:ascii="Roboto" w:cs="Roboto" w:eastAsia="Roboto" w:hAnsi="Roboto"/>
+                <w:i w:val="1"/>
+                <w:color w:val="1d2125"/>
+                <w:sz w:val="24"/>
+                <w:szCs w:val="24"/>
+              </w:rPr>
+            </w:pPr>
+            <w:r>
+              <w:rPr>
+                <w:rFonts w:ascii="Roboto" w:cs="Roboto" w:eastAsia="Roboto" w:hAnsi="Roboto"/>
+                <w:b w:val="1"/>
+                <w:i w:val="1"/>
+                <w:color w:val="1d2125"/>
+                <w:sz w:val="24"/>
+                <w:szCs w:val="24"/>
+                <w:rtl w:val="0"/>
+              </w:rPr>
+              <w:t xml:space="preserve">Tips and Information (From top to bottom)</w:t>
+            </w:r>
+            <w:r>
+              <w:rPr>
+                <w:rFonts w:ascii="Roboto" w:cs="Roboto" w:eastAsia="Roboto" w:hAnsi="Roboto"/>
+                <w:i w:val="1"/>
+                <w:color w:val="1d2125"/>
+                <w:sz w:val="24"/>
+                <w:szCs w:val="24"/>
+                <w:rtl w:val="0"/>
+              </w:rPr>
+              <w:t xml:space="preserve">: Its own search bar, daily tips, list of supplementary tips and information links, activity links. It will contain like buttons, playlists, and saving options for those signed in with accounts</w:t>
+            </w:r>
+          </w:p>
+          <w:p>
+            <w:pPr>
+              <w:rPr>
+                <w:rFonts w:ascii="Roboto" w:cs="Roboto" w:eastAsia="Roboto" w:hAnsi="Roboto"/>
+                <w:i w:val="1"/>
+                <w:color w:val="1d2125"/>
+                <w:sz w:val="24"/>
+                <w:szCs w:val="24"/>
+              </w:rPr>
+            </w:pPr>
+            <w:r>
+              <w:rPr>
+                <w:rFonts w:ascii="Roboto" w:cs="Roboto" w:eastAsia="Roboto" w:hAnsi="Roboto"/>
+                <w:b w:val="1"/>
+                <w:i w:val="1"/>
+                <w:color w:val="1d2125"/>
+                <w:sz w:val="24"/>
+                <w:szCs w:val="24"/>
+                <w:rtl w:val="0"/>
+              </w:rPr>
+              <w:t xml:space="preserve">Classes &amp; Events (From top to bottom): </w:t>
+            </w:r>
+            <w:r>
+              <w:rPr>
+                <w:rFonts w:ascii="Roboto" w:cs="Roboto" w:eastAsia="Roboto" w:hAnsi="Roboto"/>
+                <w:i w:val="1"/>
+                <w:color w:val="1d2125"/>
+                <w:sz w:val="24"/>
+                <w:szCs w:val="24"/>
+                <w:rtl w:val="0"/>
+              </w:rPr>
+              <w:t xml:space="preserve">Free online and in-person classes, events (and their reminders), and registration links/information </w:t>
+            </w:r>
+          </w:p>
+          <w:p>
+            <w:pPr>
+              <w:rPr>
+                <w:rFonts w:ascii="Roboto" w:cs="Roboto" w:eastAsia="Roboto" w:hAnsi="Roboto"/>
+                <w:i w:val="1"/>
+                <w:color w:val="1d2125"/>
+                <w:sz w:val="24"/>
+                <w:szCs w:val="24"/>
+              </w:rPr>
+            </w:pPr>
+            <w:r>
+              <w:rPr>
+                <w:rFonts w:ascii="Roboto" w:cs="Roboto" w:eastAsia="Roboto" w:hAnsi="Roboto"/>
+                <w:b w:val="1"/>
+                <w:i w:val="1"/>
+                <w:color w:val="1d2125"/>
+                <w:sz w:val="24"/>
+                <w:szCs w:val="24"/>
+                <w:rtl w:val="0"/>
+              </w:rPr>
+              <w:t xml:space="preserve">Golden Quality Life (From top to bottom)</w:t>
+            </w:r>
+            <w:r>
+              <w:rPr>
+                <w:rFonts w:ascii="Roboto" w:cs="Roboto" w:eastAsia="Roboto" w:hAnsi="Roboto"/>
+                <w:i w:val="1"/>
+                <w:color w:val="1d2125"/>
+                <w:sz w:val="24"/>
+                <w:szCs w:val="24"/>
+                <w:rtl w:val="0"/>
+              </w:rPr>
+              <w:t xml:space="preserve">: All health resources, community services (including home remedies, discussion forums etc.), link to information about location (includes information such as its physical layout and a map), and other general information about the physical and online activities.</w:t>
+            </w:r>
+          </w:p>
+          <w:p>
+            <w:pPr>
+              <w:rPr>
+                <w:rFonts w:ascii="Roboto" w:cs="Roboto" w:eastAsia="Roboto" w:hAnsi="Roboto"/>
+                <w:i w:val="1"/>
+                <w:color w:val="1d2125"/>
+                <w:sz w:val="24"/>
+                <w:szCs w:val="24"/>
+              </w:rPr>
+            </w:pPr>
+            <w:r>
+              <w:rPr>
+                <w:rFonts w:ascii="Roboto" w:cs="Roboto" w:eastAsia="Roboto" w:hAnsi="Roboto"/>
+                <w:b w:val="1"/>
+                <w:i w:val="1"/>
+                <w:color w:val="1d2125"/>
+                <w:sz w:val="24"/>
+                <w:szCs w:val="24"/>
+                <w:rtl w:val="0"/>
+              </w:rPr>
+              <w:t xml:space="preserve">Communication:</w:t>
+            </w:r>
+            <w:r>
+              <w:rPr>
+                <w:rFonts w:ascii="Roboto" w:cs="Roboto" w:eastAsia="Roboto" w:hAnsi="Roboto"/>
+                <w:i w:val="1"/>
+                <w:color w:val="1d2125"/>
+                <w:sz w:val="24"/>
+                <w:szCs w:val="24"/>
+                <w:rtl w:val="0"/>
+              </w:rPr>
+              <w:t xml:space="preserve"> Health blog, comment section, share buttons, multiple player online games and activities</w:t>
+            </w:r>
+          </w:p>
+          <w:p>
+            <w:pPr>
+              <w:rPr>
+                <w:rFonts w:ascii="Roboto" w:cs="Roboto" w:eastAsia="Roboto" w:hAnsi="Roboto"/>
+                <w:i w:val="1"/>
+                <w:color w:val="1d2125"/>
+                <w:sz w:val="24"/>
+                <w:szCs w:val="24"/>
+              </w:rPr>
+            </w:pPr>
+            <w:r>
+              <w:rPr>
+                <w:rFonts w:ascii="Roboto" w:cs="Roboto" w:eastAsia="Roboto" w:hAnsi="Roboto"/>
+                <w:b w:val="1"/>
+                <w:i w:val="1"/>
+                <w:color w:val="1d2125"/>
+                <w:sz w:val="24"/>
+                <w:szCs w:val="24"/>
+                <w:rtl w:val="0"/>
+              </w:rPr>
+              <w:t xml:space="preserve">FAQ (From top to bottom): </w:t>
+            </w:r>
+            <w:r>
+              <w:rPr>
+                <w:rFonts w:ascii="Roboto" w:cs="Roboto" w:eastAsia="Roboto" w:hAnsi="Roboto"/>
+                <w:i w:val="1"/>
+                <w:color w:val="1d2125"/>
+                <w:sz w:val="24"/>
+                <w:szCs w:val="24"/>
+                <w:rtl w:val="0"/>
+              </w:rPr>
+              <w:t xml:space="preserve">Brief list of questions commonly asked about the site (updates regularly according to any new common inquiries).</w:t>
+            </w:r>
+          </w:p>
+          <w:p>
+            <w:pPr>
+              <w:rPr>
+                <w:rFonts w:ascii="Roboto" w:cs="Roboto" w:eastAsia="Roboto" w:hAnsi="Roboto"/>
+                <w:i w:val="1"/>
+                <w:color w:val="1d2125"/>
+                <w:sz w:val="24"/>
+                <w:szCs w:val="24"/>
+              </w:rPr>
+            </w:pPr>
+            <w:r>
+              <w:rPr>
+                <w:rFonts w:ascii="Roboto" w:cs="Roboto" w:eastAsia="Roboto" w:hAnsi="Roboto"/>
+                <w:b w:val="1"/>
+                <w:i w:val="1"/>
+                <w:color w:val="1d2125"/>
+                <w:sz w:val="24"/>
+                <w:szCs w:val="24"/>
+                <w:rtl w:val="0"/>
+              </w:rPr>
+              <w:t xml:space="preserve">Accessibility and Support (From top to bottom)</w:t>
+            </w:r>
+            <w:r>
+              <w:rPr>
+                <w:rFonts w:ascii="Roboto" w:cs="Roboto" w:eastAsia="Roboto" w:hAnsi="Roboto"/>
+                <w:i w:val="1"/>
+                <w:color w:val="1d2125"/>
+                <w:sz w:val="24"/>
+                <w:szCs w:val="24"/>
+                <w:rtl w:val="0"/>
+              </w:rPr>
+              <w:t xml:space="preserve">: Accessibility options, technical support, live chat</w:t>
+            </w:r>
+          </w:p>
+          <w:p>
+            <w:pPr>
+              <w:rPr>
+                <w:rFonts w:ascii="Roboto" w:cs="Roboto" w:eastAsia="Roboto" w:hAnsi="Roboto"/>
+                <w:i w:val="1"/>
+                <w:color w:val="1d2125"/>
+                <w:sz w:val="24"/>
+                <w:szCs w:val="24"/>
+              </w:rPr>
+            </w:pPr>
+            <w:r>
+              <w:rPr>
+                <w:rFonts w:ascii="Roboto" w:cs="Roboto" w:eastAsia="Roboto" w:hAnsi="Roboto"/>
+                <w:b w:val="1"/>
+                <w:i w:val="1"/>
+                <w:color w:val="1d2125"/>
+                <w:sz w:val="24"/>
+                <w:szCs w:val="24"/>
+                <w:rtl w:val="0"/>
+              </w:rPr>
+              <w:t xml:space="preserve">About us (From top to bottom):</w:t>
+            </w:r>
+            <w:r>
+              <w:rPr>
+                <w:rFonts w:ascii="Roboto" w:cs="Roboto" w:eastAsia="Roboto" w:hAnsi="Roboto"/>
+                <w:i w:val="1"/>
+                <w:color w:val="1d2125"/>
+                <w:sz w:val="24"/>
+                <w:szCs w:val="24"/>
+                <w:rtl w:val="0"/>
+              </w:rPr>
+              <w:t xml:space="preserve"> Mission statement, staff info, contact info, third parties and/or funders involved, a give feedback link (Has various modes of feedback for viewers to use)</w:t>
+            </w:r>
+          </w:p>
+          <w:p>
+            <w:pPr>
+              <w:rPr>
+                <w:rFonts w:ascii="Roboto" w:cs="Roboto" w:eastAsia="Roboto" w:hAnsi="Roboto"/>
+                <w:i w:val="1"/>
+                <w:color w:val="1d2125"/>
+                <w:sz w:val="24"/>
+                <w:szCs w:val="24"/>
+              </w:rPr>
+            </w:pPr>
+            <w:r>
+              <w:rPr>
+                <w:rFonts w:ascii="Roboto" w:cs="Roboto" w:eastAsia="Roboto" w:hAnsi="Roboto"/>
+                <w:b w:val="1"/>
+                <w:i w:val="1"/>
+                <w:color w:val="1d2125"/>
+                <w:sz w:val="24"/>
+                <w:szCs w:val="24"/>
+                <w:rtl w:val="0"/>
+              </w:rPr>
+              <w:t xml:space="preserve">Sign in Icon Link (From top to bottom): </w:t>
+            </w:r>
+            <w:r>
+              <w:rPr>
+                <w:rFonts w:ascii="Roboto" w:cs="Roboto" w:eastAsia="Roboto" w:hAnsi="Roboto"/>
+                <w:i w:val="1"/>
+                <w:color w:val="1d2125"/>
+                <w:sz w:val="24"/>
+                <w:szCs w:val="24"/>
+                <w:rtl w:val="0"/>
+              </w:rPr>
+              <w:t xml:space="preserve">Profile management, saved content, personalized recommendations, health tracker, other customization options</w:t>
             </w:r>
           </w:p>
         </w:tc>

</xml_diff>

<commit_message>
Small changes made before sitemap
</commit_message>
<xml_diff>
--- a/IA_ID.docx
+++ b/IA_ID.docx
@@ -1437,7 +1437,7 @@
                 <w:szCs w:val="24"/>
                 <w:rtl w:val="0"/>
               </w:rPr>
-              <w:t xml:space="preserve">Golden Quality Life (From top to bottom)</w:t>
+              <w:t xml:space="preserve">Resources (From top to bottom)</w:t>
             </w:r>
             <w:r>
               <w:rPr>
@@ -1483,6 +1483,22 @@
                 <w:rtl w:val="0"/>
               </w:rPr>
               <w:t xml:space="preserve"> Health blog, comment section, share buttons, multiple player online games and activities</w:t>
+            </w:r>
+          </w:p>
+          <w:p>
+            <w:pPr>
+              <w:rPr>
+                <w:rFonts w:ascii="Roboto" w:cs="Roboto" w:eastAsia="Roboto" w:hAnsi="Roboto"/>
+                <w:i w:val="1"/>
+                <w:color w:val="1d2125"/>
+                <w:sz w:val="24"/>
+                <w:szCs w:val="24"/>
+              </w:rPr>
+            </w:pPr>
+            <w:r>
+              <w:rPr>
+                <w:rtl w:val="0"/>
+              </w:rPr>
             </w:r>
           </w:p>
         </w:tc>

</xml_diff>

<commit_message>
Added ujser tasks for testing
</commit_message>
<xml_diff>
--- a/IA_ID.docx
+++ b/IA_ID.docx
@@ -1193,7 +1193,7 @@
                 <w:sz w:val="24"/>
                 <w:szCs w:val="24"/>
               </w:rPr>
-              <w:t xml:space="preserve">: Its own search bar, daily tips, list of supplementary tips and information links, activity links. It will </w:t>
+              <w:t xml:space="preserve">: daily tips, list of supplementary tips and information links, activity links. It will </w:t>
             </w:r>
             <w:proofErr w:type="gramStart"/>
             <w:r>
@@ -1432,10 +1432,10 @@
               </w:rPr>
               <w:lastRenderedPageBreak/>
               <w:drawing>
-                <wp:inline distT="0" distB="0" distL="0" distR="0" wp14:anchorId="1E9859DD" wp14:editId="5521DA4F">
+                <wp:inline distT="0" distB="0" distL="0" distR="0" wp14:anchorId="7E7649D5" wp14:editId="0FBCFE10">
                   <wp:extent cx="5581015" cy="3811270"/>
                   <wp:effectExtent l="0" t="0" r="635" b="0"/>
-                  <wp:docPr id="240079113" name="Picture 1" descr="Several colorful rectangular signs&#10;&#10;AI-generated content may be incorrect."/>
+                  <wp:docPr id="2022095682" name="Picture 1" descr="A group of colorful rectangular signs&#10;&#10;AI-generated content may be incorrect."/>
                   <wp:cNvGraphicFramePr>
                     <a:graphicFrameLocks xmlns:a="http://schemas.openxmlformats.org/drawingml/2006/main" noChangeAspect="1"/>
                   </wp:cNvGraphicFramePr>
@@ -1443,7 +1443,7 @@
                     <a:graphicData uri="http://schemas.openxmlformats.org/drawingml/2006/picture">
                       <pic:pic xmlns:pic="http://schemas.openxmlformats.org/drawingml/2006/picture">
                         <pic:nvPicPr>
-                          <pic:cNvPr id="240079113" name="Picture 1" descr="Several colorful rectangular signs&#10;&#10;AI-generated content may be incorrect."/>
+                          <pic:cNvPr id="2022095682" name="Picture 1" descr="A group of colorful rectangular signs&#10;&#10;AI-generated content may be incorrect."/>
                           <pic:cNvPicPr/>
                         </pic:nvPicPr>
                         <pic:blipFill>
@@ -1534,45 +1534,436 @@
           </w:tcPr>
           <w:p>
             <w:pPr>
-              <w:rPr>
-                <w:rFonts w:ascii="Roboto" w:eastAsia="Roboto" w:hAnsi="Roboto" w:cs="Roboto"/>
-                <w:i/>
-                <w:color w:val="1D2125"/>
-                <w:sz w:val="24"/>
-                <w:szCs w:val="24"/>
-              </w:rPr>
-            </w:pPr>
-            <w:r>
-              <w:rPr>
-                <w:rFonts w:ascii="Roboto" w:eastAsia="Roboto" w:hAnsi="Roboto" w:cs="Roboto"/>
-                <w:i/>
-                <w:color w:val="1D2125"/>
-                <w:sz w:val="24"/>
-                <w:szCs w:val="24"/>
-              </w:rPr>
-              <w:t xml:space="preserve">List the 5 tasks you will have the users do here.  Make sure tasks are about finding a particular item from the sitemap you created.  Each member will run </w:t>
+              <w:pStyle w:val="ListParagraph"/>
+              <w:numPr>
+                <w:ilvl w:val="0"/>
+                <w:numId w:val="2"/>
+              </w:numPr>
+              <w:rPr>
+                <w:rFonts w:ascii="Roboto" w:eastAsia="Roboto" w:hAnsi="Roboto" w:cs="Roboto"/>
+                <w:iCs/>
+                <w:color w:val="1D2125"/>
+                <w:sz w:val="24"/>
+                <w:szCs w:val="24"/>
+              </w:rPr>
+            </w:pPr>
+            <w:r>
+              <w:rPr>
+                <w:rFonts w:ascii="Roboto" w:eastAsia="Roboto" w:hAnsi="Roboto" w:cs="Roboto"/>
+                <w:b/>
+                <w:bCs/>
+                <w:iCs/>
+                <w:color w:val="1D2125"/>
+                <w:sz w:val="24"/>
+                <w:szCs w:val="24"/>
+              </w:rPr>
+              <w:t>Task 1:</w:t>
+            </w:r>
+            <w:r>
+              <w:rPr>
+                <w:rFonts w:ascii="Roboto" w:eastAsia="Roboto" w:hAnsi="Roboto" w:cs="Roboto"/>
+                <w:iCs/>
+                <w:color w:val="1D2125"/>
+                <w:sz w:val="24"/>
+                <w:szCs w:val="24"/>
+              </w:rPr>
+              <w:t xml:space="preserve"> </w:t>
+            </w:r>
+            <w:r>
+              <w:rPr>
+                <w:rFonts w:ascii="Roboto" w:eastAsia="Roboto" w:hAnsi="Roboto" w:cs="Roboto"/>
+                <w:iCs/>
+                <w:color w:val="1D2125"/>
+                <w:sz w:val="24"/>
+                <w:szCs w:val="24"/>
+              </w:rPr>
+              <w:t xml:space="preserve">User will sign </w:t>
+            </w:r>
+            <w:r>
+              <w:rPr>
+                <w:rFonts w:ascii="Roboto" w:eastAsia="Roboto" w:hAnsi="Roboto" w:cs="Roboto"/>
+                <w:iCs/>
+                <w:color w:val="1D2125"/>
+                <w:sz w:val="24"/>
+                <w:szCs w:val="24"/>
+              </w:rPr>
+              <w:t xml:space="preserve">in for the website and </w:t>
+            </w:r>
+            <w:r>
+              <w:rPr>
+                <w:rFonts w:ascii="Roboto" w:eastAsia="Roboto" w:hAnsi="Roboto" w:cs="Roboto"/>
+                <w:iCs/>
+                <w:color w:val="1D2125"/>
+                <w:sz w:val="24"/>
+                <w:szCs w:val="24"/>
+              </w:rPr>
+              <w:t xml:space="preserve">create </w:t>
             </w:r>
             <w:proofErr w:type="gramStart"/>
             <w:r>
               <w:rPr>
                 <w:rFonts w:ascii="Roboto" w:eastAsia="Roboto" w:hAnsi="Roboto" w:cs="Roboto"/>
-                <w:i/>
-                <w:color w:val="1D2125"/>
-                <w:sz w:val="24"/>
-                <w:szCs w:val="24"/>
-              </w:rPr>
-              <w:t>Tree</w:t>
+                <w:iCs/>
+                <w:color w:val="1D2125"/>
+                <w:sz w:val="24"/>
+                <w:szCs w:val="24"/>
+              </w:rPr>
+              <w:t>and</w:t>
             </w:r>
             <w:proofErr w:type="gramEnd"/>
             <w:r>
               <w:rPr>
                 <w:rFonts w:ascii="Roboto" w:eastAsia="Roboto" w:hAnsi="Roboto" w:cs="Roboto"/>
-                <w:i/>
-                <w:color w:val="1D2125"/>
-                <w:sz w:val="24"/>
-                <w:szCs w:val="24"/>
-              </w:rPr>
-              <w:t xml:space="preserve"> Test using these tasks.  This list must be generated by the whole team.</w:t>
+                <w:iCs/>
+                <w:color w:val="1D2125"/>
+                <w:sz w:val="24"/>
+                <w:szCs w:val="24"/>
+              </w:rPr>
+              <w:t xml:space="preserve"> account or sign in</w:t>
+            </w:r>
+            <w:r>
+              <w:rPr>
+                <w:rFonts w:ascii="Roboto" w:eastAsia="Roboto" w:hAnsi="Roboto" w:cs="Roboto"/>
+                <w:iCs/>
+                <w:color w:val="1D2125"/>
+                <w:sz w:val="24"/>
+                <w:szCs w:val="24"/>
+              </w:rPr>
+              <w:t>.</w:t>
+            </w:r>
+          </w:p>
+          <w:p>
+            <w:pPr>
+              <w:pStyle w:val="ListParagraph"/>
+              <w:numPr>
+                <w:ilvl w:val="0"/>
+                <w:numId w:val="2"/>
+              </w:numPr>
+              <w:rPr>
+                <w:rFonts w:ascii="Roboto" w:eastAsia="Roboto" w:hAnsi="Roboto" w:cs="Roboto"/>
+                <w:iCs/>
+                <w:color w:val="1D2125"/>
+                <w:sz w:val="24"/>
+                <w:szCs w:val="24"/>
+              </w:rPr>
+            </w:pPr>
+            <w:r>
+              <w:rPr>
+                <w:rFonts w:ascii="Roboto" w:eastAsia="Roboto" w:hAnsi="Roboto" w:cs="Roboto"/>
+                <w:b/>
+                <w:bCs/>
+                <w:iCs/>
+                <w:color w:val="1D2125"/>
+                <w:sz w:val="24"/>
+                <w:szCs w:val="24"/>
+              </w:rPr>
+              <w:t>Task 2</w:t>
+            </w:r>
+            <w:r>
+              <w:rPr>
+                <w:rFonts w:ascii="Roboto" w:eastAsia="Roboto" w:hAnsi="Roboto" w:cs="Roboto"/>
+                <w:iCs/>
+                <w:color w:val="1D2125"/>
+                <w:sz w:val="24"/>
+                <w:szCs w:val="24"/>
+              </w:rPr>
+              <w:t xml:space="preserve">: </w:t>
+            </w:r>
+            <w:r>
+              <w:rPr>
+                <w:rFonts w:ascii="Roboto" w:eastAsia="Roboto" w:hAnsi="Roboto" w:cs="Roboto"/>
+                <w:iCs/>
+                <w:color w:val="1D2125"/>
+                <w:sz w:val="24"/>
+                <w:szCs w:val="24"/>
+              </w:rPr>
+              <w:t xml:space="preserve">User would want to find </w:t>
+            </w:r>
+            <w:r>
+              <w:rPr>
+                <w:rFonts w:ascii="Roboto" w:eastAsia="Roboto" w:hAnsi="Roboto" w:cs="Roboto"/>
+                <w:iCs/>
+                <w:color w:val="1D2125"/>
+                <w:sz w:val="24"/>
+                <w:szCs w:val="24"/>
+              </w:rPr>
+              <w:t>acti</w:t>
+            </w:r>
+            <w:r>
+              <w:rPr>
+                <w:rFonts w:ascii="Roboto" w:eastAsia="Roboto" w:hAnsi="Roboto" w:cs="Roboto"/>
+                <w:iCs/>
+                <w:color w:val="1D2125"/>
+                <w:sz w:val="24"/>
+                <w:szCs w:val="24"/>
+              </w:rPr>
+              <w:t xml:space="preserve">vities for entertainment and </w:t>
+            </w:r>
+            <w:proofErr w:type="gramStart"/>
+            <w:r>
+              <w:rPr>
+                <w:rFonts w:ascii="Roboto" w:eastAsia="Roboto" w:hAnsi="Roboto" w:cs="Roboto"/>
+                <w:iCs/>
+                <w:color w:val="1D2125"/>
+                <w:sz w:val="24"/>
+                <w:szCs w:val="24"/>
+              </w:rPr>
+              <w:t>knowledge gain</w:t>
+            </w:r>
+            <w:proofErr w:type="gramEnd"/>
+            <w:r>
+              <w:rPr>
+                <w:rFonts w:ascii="Roboto" w:eastAsia="Roboto" w:hAnsi="Roboto" w:cs="Roboto"/>
+                <w:iCs/>
+                <w:color w:val="1D2125"/>
+                <w:sz w:val="24"/>
+                <w:szCs w:val="24"/>
+              </w:rPr>
+              <w:t>.</w:t>
+            </w:r>
+          </w:p>
+          <w:p>
+            <w:pPr>
+              <w:pStyle w:val="ListParagraph"/>
+              <w:numPr>
+                <w:ilvl w:val="0"/>
+                <w:numId w:val="2"/>
+              </w:numPr>
+              <w:rPr>
+                <w:rFonts w:ascii="Roboto" w:eastAsia="Roboto" w:hAnsi="Roboto" w:cs="Roboto"/>
+                <w:iCs/>
+                <w:color w:val="1D2125"/>
+                <w:sz w:val="24"/>
+                <w:szCs w:val="24"/>
+              </w:rPr>
+            </w:pPr>
+            <w:r>
+              <w:rPr>
+                <w:rFonts w:ascii="Roboto" w:eastAsia="Roboto" w:hAnsi="Roboto" w:cs="Roboto"/>
+                <w:b/>
+                <w:bCs/>
+                <w:iCs/>
+                <w:color w:val="1D2125"/>
+                <w:sz w:val="24"/>
+                <w:szCs w:val="24"/>
+              </w:rPr>
+              <w:t>Task 3:</w:t>
+            </w:r>
+            <w:r>
+              <w:rPr>
+                <w:rFonts w:ascii="Roboto" w:eastAsia="Roboto" w:hAnsi="Roboto" w:cs="Roboto"/>
+                <w:iCs/>
+                <w:color w:val="1D2125"/>
+                <w:sz w:val="24"/>
+                <w:szCs w:val="24"/>
+              </w:rPr>
+              <w:t xml:space="preserve"> </w:t>
+            </w:r>
+            <w:r>
+              <w:rPr>
+                <w:rFonts w:ascii="Roboto" w:eastAsia="Roboto" w:hAnsi="Roboto" w:cs="Roboto"/>
+                <w:iCs/>
+                <w:color w:val="1D2125"/>
+                <w:sz w:val="24"/>
+                <w:szCs w:val="24"/>
+              </w:rPr>
+              <w:t>User can search for inf</w:t>
+            </w:r>
+            <w:r>
+              <w:rPr>
+                <w:rFonts w:ascii="Roboto" w:eastAsia="Roboto" w:hAnsi="Roboto" w:cs="Roboto"/>
+                <w:iCs/>
+                <w:color w:val="1D2125"/>
+                <w:sz w:val="24"/>
+                <w:szCs w:val="24"/>
+              </w:rPr>
+              <w:t>ormation about concerns they have</w:t>
+            </w:r>
+            <w:r>
+              <w:rPr>
+                <w:rFonts w:ascii="Roboto" w:eastAsia="Roboto" w:hAnsi="Roboto" w:cs="Roboto"/>
+                <w:iCs/>
+                <w:color w:val="1D2125"/>
+                <w:sz w:val="24"/>
+                <w:szCs w:val="24"/>
+              </w:rPr>
+              <w:t xml:space="preserve"> if that information is not shown on the homepage.</w:t>
+            </w:r>
+            <w:r>
+              <w:rPr>
+                <w:rFonts w:ascii="Roboto" w:eastAsia="Roboto" w:hAnsi="Roboto" w:cs="Roboto"/>
+                <w:iCs/>
+                <w:color w:val="1D2125"/>
+                <w:sz w:val="24"/>
+                <w:szCs w:val="24"/>
+              </w:rPr>
+              <w:t xml:space="preserve"> </w:t>
+            </w:r>
+            <w:r>
+              <w:rPr>
+                <w:rFonts w:ascii="Roboto" w:eastAsia="Roboto" w:hAnsi="Roboto" w:cs="Roboto"/>
+                <w:iCs/>
+                <w:color w:val="1D2125"/>
+                <w:sz w:val="24"/>
+                <w:szCs w:val="24"/>
+              </w:rPr>
+              <w:t>Example: Hear</w:t>
+            </w:r>
+            <w:r>
+              <w:rPr>
+                <w:rFonts w:ascii="Roboto" w:eastAsia="Roboto" w:hAnsi="Roboto" w:cs="Roboto"/>
+                <w:iCs/>
+                <w:color w:val="1D2125"/>
+                <w:sz w:val="24"/>
+                <w:szCs w:val="24"/>
+              </w:rPr>
+              <w:t>t</w:t>
+            </w:r>
+            <w:r>
+              <w:rPr>
+                <w:rFonts w:ascii="Roboto" w:eastAsia="Roboto" w:hAnsi="Roboto" w:cs="Roboto"/>
+                <w:iCs/>
+                <w:color w:val="1D2125"/>
+                <w:sz w:val="24"/>
+                <w:szCs w:val="24"/>
+              </w:rPr>
+              <w:t xml:space="preserve"> disease. Then the user could find information</w:t>
+            </w:r>
+            <w:r>
+              <w:rPr>
+                <w:rFonts w:ascii="Roboto" w:eastAsia="Roboto" w:hAnsi="Roboto" w:cs="Roboto"/>
+                <w:iCs/>
+                <w:color w:val="1D2125"/>
+                <w:sz w:val="24"/>
+                <w:szCs w:val="24"/>
+              </w:rPr>
+              <w:t xml:space="preserve"> about </w:t>
+            </w:r>
+            <w:r>
+              <w:rPr>
+                <w:rFonts w:ascii="Roboto" w:eastAsia="Roboto" w:hAnsi="Roboto" w:cs="Roboto"/>
+                <w:iCs/>
+                <w:color w:val="1D2125"/>
+                <w:sz w:val="24"/>
+                <w:szCs w:val="24"/>
+              </w:rPr>
+              <w:t>symptoms and prevention measures.</w:t>
+            </w:r>
+          </w:p>
+          <w:p>
+            <w:pPr>
+              <w:pStyle w:val="ListParagraph"/>
+              <w:numPr>
+                <w:ilvl w:val="0"/>
+                <w:numId w:val="2"/>
+              </w:numPr>
+              <w:rPr>
+                <w:rFonts w:ascii="Roboto" w:eastAsia="Roboto" w:hAnsi="Roboto" w:cs="Roboto"/>
+                <w:iCs/>
+                <w:color w:val="1D2125"/>
+                <w:sz w:val="24"/>
+                <w:szCs w:val="24"/>
+              </w:rPr>
+            </w:pPr>
+            <w:r>
+              <w:rPr>
+                <w:rFonts w:ascii="Roboto" w:eastAsia="Roboto" w:hAnsi="Roboto" w:cs="Roboto"/>
+                <w:b/>
+                <w:bCs/>
+                <w:iCs/>
+                <w:color w:val="1D2125"/>
+                <w:sz w:val="24"/>
+                <w:szCs w:val="24"/>
+              </w:rPr>
+              <w:t>Task 4:</w:t>
+            </w:r>
+            <w:r>
+              <w:rPr>
+                <w:rFonts w:ascii="Roboto" w:eastAsia="Roboto" w:hAnsi="Roboto" w:cs="Roboto"/>
+                <w:iCs/>
+                <w:color w:val="1D2125"/>
+                <w:sz w:val="24"/>
+                <w:szCs w:val="24"/>
+              </w:rPr>
+              <w:t xml:space="preserve"> </w:t>
+            </w:r>
+            <w:r>
+              <w:rPr>
+                <w:rFonts w:ascii="Roboto" w:eastAsia="Roboto" w:hAnsi="Roboto" w:cs="Roboto"/>
+                <w:iCs/>
+                <w:color w:val="1D2125"/>
+                <w:sz w:val="24"/>
+                <w:szCs w:val="24"/>
+              </w:rPr>
+              <w:t>User will create a blog post</w:t>
+            </w:r>
+          </w:p>
+          <w:p>
+            <w:pPr>
+              <w:pStyle w:val="ListParagraph"/>
+              <w:numPr>
+                <w:ilvl w:val="0"/>
+                <w:numId w:val="2"/>
+              </w:numPr>
+              <w:rPr>
+                <w:rFonts w:ascii="Roboto" w:eastAsia="Roboto" w:hAnsi="Roboto" w:cs="Roboto"/>
+                <w:iCs/>
+                <w:color w:val="1D2125"/>
+                <w:sz w:val="24"/>
+                <w:szCs w:val="24"/>
+              </w:rPr>
+            </w:pPr>
+            <w:r>
+              <w:rPr>
+                <w:rFonts w:ascii="Roboto" w:eastAsia="Roboto" w:hAnsi="Roboto" w:cs="Roboto"/>
+                <w:b/>
+                <w:bCs/>
+                <w:iCs/>
+                <w:color w:val="1D2125"/>
+                <w:sz w:val="24"/>
+                <w:szCs w:val="24"/>
+              </w:rPr>
+              <w:t>Task 5:</w:t>
+            </w:r>
+            <w:r>
+              <w:rPr>
+                <w:rFonts w:ascii="Roboto" w:eastAsia="Roboto" w:hAnsi="Roboto" w:cs="Roboto"/>
+                <w:iCs/>
+                <w:color w:val="1D2125"/>
+                <w:sz w:val="24"/>
+                <w:szCs w:val="24"/>
+              </w:rPr>
+              <w:t xml:space="preserve"> </w:t>
+            </w:r>
+            <w:r>
+              <w:rPr>
+                <w:rFonts w:ascii="Roboto" w:eastAsia="Roboto" w:hAnsi="Roboto" w:cs="Roboto"/>
+                <w:iCs/>
+                <w:color w:val="1D2125"/>
+                <w:sz w:val="24"/>
+                <w:szCs w:val="24"/>
+              </w:rPr>
+              <w:t>User would find a FAQ</w:t>
+            </w:r>
+            <w:r>
+              <w:rPr>
+                <w:rFonts w:ascii="Roboto" w:eastAsia="Roboto" w:hAnsi="Roboto" w:cs="Roboto"/>
+                <w:iCs/>
+                <w:color w:val="1D2125"/>
+                <w:sz w:val="24"/>
+                <w:szCs w:val="24"/>
+              </w:rPr>
+              <w:t xml:space="preserve"> </w:t>
+            </w:r>
+            <w:r>
+              <w:rPr>
+                <w:rFonts w:ascii="Roboto" w:eastAsia="Roboto" w:hAnsi="Roboto" w:cs="Roboto"/>
+                <w:iCs/>
+                <w:color w:val="1D2125"/>
+                <w:sz w:val="24"/>
+                <w:szCs w:val="24"/>
+              </w:rPr>
+              <w:t>about how to register for a class</w:t>
             </w:r>
           </w:p>
         </w:tc>
@@ -1640,7 +2031,27 @@
                 <w:sz w:val="24"/>
                 <w:szCs w:val="24"/>
               </w:rPr>
-              <w:t>Member 1 name</w:t>
+              <w:t>Yeni</w:t>
+            </w:r>
+            <w:r>
+              <w:rPr>
+                <w:rFonts w:ascii="Roboto" w:eastAsia="Roboto" w:hAnsi="Roboto" w:cs="Roboto"/>
+                <w:b/>
+                <w:color w:val="1D2125"/>
+                <w:sz w:val="24"/>
+                <w:szCs w:val="24"/>
+              </w:rPr>
+              <w:t xml:space="preserve"> </w:t>
+            </w:r>
+            <w:r>
+              <w:rPr>
+                <w:rFonts w:ascii="Roboto" w:eastAsia="Roboto" w:hAnsi="Roboto" w:cs="Roboto"/>
+                <w:b/>
+                <w:color w:val="1D2125"/>
+                <w:sz w:val="24"/>
+                <w:szCs w:val="24"/>
+              </w:rPr>
+              <w:t>Almanza</w:t>
             </w:r>
           </w:p>
         </w:tc>
@@ -2015,6 +2426,7 @@
                 <w:sz w:val="24"/>
                 <w:szCs w:val="24"/>
               </w:rPr>
+              <w:lastRenderedPageBreak/>
               <w:t>Do you have any suggestions to make the site navigation easier?</w:t>
             </w:r>
             <w:r>
@@ -2059,6 +2471,7 @@
                 <w:sz w:val="24"/>
                 <w:szCs w:val="24"/>
               </w:rPr>
+              <w:lastRenderedPageBreak/>
               <w:t>Member 2 name here</w:t>
             </w:r>
           </w:p>
@@ -2123,7 +2536,6 @@
                 <w:sz w:val="24"/>
                 <w:szCs w:val="24"/>
               </w:rPr>
-              <w:lastRenderedPageBreak/>
               <w:t xml:space="preserve">Did you find the pages where you thought they should?  If not, which pages were not where you expected them to be in the menu hierarchy?  </w:t>
             </w:r>
             <w:r>
@@ -2372,6 +2784,15 @@
               <w:t>Insert the team’s assessment of the sitemap generated based on the Tree Testing.  Include any weaknesses, strengths, and any possible modifications here.</w:t>
             </w:r>
           </w:p>
+          <w:p>
+            <w:pPr>
+              <w:rPr>
+                <w:rFonts w:ascii="Roboto" w:eastAsia="Roboto" w:hAnsi="Roboto" w:cs="Roboto"/>
+                <w:sz w:val="24"/>
+                <w:szCs w:val="24"/>
+              </w:rPr>
+            </w:pPr>
+          </w:p>
         </w:tc>
       </w:tr>
       <w:tr>
@@ -2449,6 +2870,118 @@
 <file path=word/numbering.xml><?xml version="1.0" encoding="utf-8"?>
 <w:numbering xmlns:wpc="http://schemas.microsoft.com/office/word/2010/wordprocessingCanvas" xmlns:cx="http://schemas.microsoft.com/office/drawing/2014/chartex" xmlns:cx1="http://schemas.microsoft.com/office/drawing/2015/9/8/chartex" xmlns:cx2="http://schemas.microsoft.com/office/drawing/2015/10/21/chartex" xmlns:cx3="http://schemas.microsoft.com/office/drawing/2016/5/9/chartex" xmlns:cx4="http://schemas.microsoft.com/office/drawing/2016/5/10/chartex" xmlns:cx5="http://schemas.microsoft.com/office/drawing/2016/5/11/chartex" xmlns:cx6="http://schemas.microsoft.com/office/drawing/2016/5/12/chartex" xmlns:cx7="http://schemas.microsoft.com/office/drawing/2016/5/13/chartex" xmlns:cx8="http://schemas.microsoft.com/office/drawing/2016/5/14/chartex" xmlns:mc="http://schemas.openxmlformats.org/markup-compatibility/2006" xmlns:aink="http://schemas.microsoft.com/office/drawing/2016/ink" xmlns:am3d="http://schemas.microsoft.com/office/drawing/2017/model3d" xmlns:o="urn:schemas-microsoft-com:office:office" xmlns:oel="http://schemas.microsoft.com/office/2019/extlst" xmlns:r="http://schemas.openxmlformats.org/officeDocument/2006/relationships" xmlns:m="http://schemas.openxmlformats.org/officeDocument/2006/math" xmlns:v="urn:schemas-microsoft-com:vml" xmlns:wp14="http://schemas.microsoft.com/office/word/2010/wordprocessingDrawing" xmlns:wp="http://schemas.openxmlformats.org/drawingml/2006/wordprocessingDrawing" xmlns:w10="urn:schemas-microsoft-com:office:word" xmlns:w="http://schemas.openxmlformats.org/wordprocessingml/2006/main" xmlns:w14="http://schemas.microsoft.com/office/word/2010/wordml" xmlns:w15="http://schemas.microsoft.com/office/word/2012/wordml" xmlns:w16cex="http://schemas.microsoft.com/office/word/2018/wordml/cex" xmlns:w16cid="http://schemas.microsoft.com/office/word/2016/wordml/cid" xmlns:w16="http://schemas.microsoft.com/office/word/2018/wordml" xmlns:w16du="http://schemas.microsoft.com/office/word/2023/wordml/word16du" xmlns:w16sdtdh="http://schemas.microsoft.com/office/word/2020/wordml/sdtdatahash" xmlns:w16sdtfl="http://schemas.microsoft.com/office/word/2024/wordml/sdtformatlock" xmlns:w16se="http://schemas.microsoft.com/office/word/2015/wordml/symex" xmlns:wpg="http://schemas.microsoft.com/office/word/2010/wordprocessingGroup" xmlns:wpi="http://schemas.microsoft.com/office/word/2010/wordprocessingInk" xmlns:wne="http://schemas.microsoft.com/office/word/2006/wordml" xmlns:wps="http://schemas.microsoft.com/office/word/2010/wordprocessingShape" mc:Ignorable="w14 w15 w16se w16cid w16 w16cex w16sdtdh w16sdtfl w16du wp14">
   <w:abstractNum w:abstractNumId="0" w15:restartNumberingAfterBreak="0">
+    <w:nsid w:val="292D5F81"/>
+    <w:multiLevelType w:val="hybridMultilevel"/>
+    <w:tmpl w:val="30348F0E"/>
+    <w:lvl w:ilvl="0" w:tplc="B76677D8">
+      <w:numFmt w:val="bullet"/>
+      <w:lvlText w:val="-"/>
+      <w:lvlJc w:val="left"/>
+      <w:pPr>
+        <w:ind w:left="720" w:hanging="360"/>
+      </w:pPr>
+      <w:rPr>
+        <w:rFonts w:ascii="Roboto" w:eastAsia="Roboto" w:hAnsi="Roboto" w:cs="Roboto" w:hint="default"/>
+      </w:rPr>
+    </w:lvl>
+    <w:lvl w:ilvl="1" w:tplc="04090003" w:tentative="1">
+      <w:start w:val="1"/>
+      <w:numFmt w:val="bullet"/>
+      <w:lvlText w:val="o"/>
+      <w:lvlJc w:val="left"/>
+      <w:pPr>
+        <w:ind w:left="1440" w:hanging="360"/>
+      </w:pPr>
+      <w:rPr>
+        <w:rFonts w:ascii="Courier New" w:hAnsi="Courier New" w:cs="Courier New" w:hint="default"/>
+      </w:rPr>
+    </w:lvl>
+    <w:lvl w:ilvl="2" w:tplc="04090005" w:tentative="1">
+      <w:start w:val="1"/>
+      <w:numFmt w:val="bullet"/>
+      <w:lvlText w:val=""/>
+      <w:lvlJc w:val="left"/>
+      <w:pPr>
+        <w:ind w:left="2160" w:hanging="360"/>
+      </w:pPr>
+      <w:rPr>
+        <w:rFonts w:ascii="Wingdings" w:hAnsi="Wingdings" w:hint="default"/>
+      </w:rPr>
+    </w:lvl>
+    <w:lvl w:ilvl="3" w:tplc="04090001" w:tentative="1">
+      <w:start w:val="1"/>
+      <w:numFmt w:val="bullet"/>
+      <w:lvlText w:val=""/>
+      <w:lvlJc w:val="left"/>
+      <w:pPr>
+        <w:ind w:left="2880" w:hanging="360"/>
+      </w:pPr>
+      <w:rPr>
+        <w:rFonts w:ascii="Symbol" w:hAnsi="Symbol" w:hint="default"/>
+      </w:rPr>
+    </w:lvl>
+    <w:lvl w:ilvl="4" w:tplc="04090003" w:tentative="1">
+      <w:start w:val="1"/>
+      <w:numFmt w:val="bullet"/>
+      <w:lvlText w:val="o"/>
+      <w:lvlJc w:val="left"/>
+      <w:pPr>
+        <w:ind w:left="3600" w:hanging="360"/>
+      </w:pPr>
+      <w:rPr>
+        <w:rFonts w:ascii="Courier New" w:hAnsi="Courier New" w:cs="Courier New" w:hint="default"/>
+      </w:rPr>
+    </w:lvl>
+    <w:lvl w:ilvl="5" w:tplc="04090005" w:tentative="1">
+      <w:start w:val="1"/>
+      <w:numFmt w:val="bullet"/>
+      <w:lvlText w:val=""/>
+      <w:lvlJc w:val="left"/>
+      <w:pPr>
+        <w:ind w:left="4320" w:hanging="360"/>
+      </w:pPr>
+      <w:rPr>
+        <w:rFonts w:ascii="Wingdings" w:hAnsi="Wingdings" w:hint="default"/>
+      </w:rPr>
+    </w:lvl>
+    <w:lvl w:ilvl="6" w:tplc="04090001" w:tentative="1">
+      <w:start w:val="1"/>
+      <w:numFmt w:val="bullet"/>
+      <w:lvlText w:val=""/>
+      <w:lvlJc w:val="left"/>
+      <w:pPr>
+        <w:ind w:left="5040" w:hanging="360"/>
+      </w:pPr>
+      <w:rPr>
+        <w:rFonts w:ascii="Symbol" w:hAnsi="Symbol" w:hint="default"/>
+      </w:rPr>
+    </w:lvl>
+    <w:lvl w:ilvl="7" w:tplc="04090003" w:tentative="1">
+      <w:start w:val="1"/>
+      <w:numFmt w:val="bullet"/>
+      <w:lvlText w:val="o"/>
+      <w:lvlJc w:val="left"/>
+      <w:pPr>
+        <w:ind w:left="5760" w:hanging="360"/>
+      </w:pPr>
+      <w:rPr>
+        <w:rFonts w:ascii="Courier New" w:hAnsi="Courier New" w:cs="Courier New" w:hint="default"/>
+      </w:rPr>
+    </w:lvl>
+    <w:lvl w:ilvl="8" w:tplc="04090005" w:tentative="1">
+      <w:start w:val="1"/>
+      <w:numFmt w:val="bullet"/>
+      <w:lvlText w:val=""/>
+      <w:lvlJc w:val="left"/>
+      <w:pPr>
+        <w:ind w:left="6480" w:hanging="360"/>
+      </w:pPr>
+      <w:rPr>
+        <w:rFonts w:ascii="Wingdings" w:hAnsi="Wingdings" w:hint="default"/>
+      </w:rPr>
+    </w:lvl>
+  </w:abstractNum>
+  <w:abstractNum w:abstractNumId="1" w15:restartNumberingAfterBreak="0">
     <w:nsid w:val="36F34900"/>
     <w:multiLevelType w:val="multilevel"/>
     <w:tmpl w:val="82184C4A"/>
@@ -2535,6 +3068,9 @@
     </w:lvl>
   </w:abstractNum>
   <w:num w:numId="1" w16cid:durableId="249044735">
+    <w:abstractNumId w:val="1"/>
+  </w:num>
+  <w:num w:numId="2" w16cid:durableId="41290891">
     <w:abstractNumId w:val="0"/>
   </w:num>
 </w:numbering>
@@ -3142,6 +3678,17 @@
       <w:tblStyleColBandSize w:val="1"/>
     </w:tblPr>
   </w:style>
+  <w:style w:type="paragraph" w:styleId="ListParagraph">
+    <w:name w:val="List Paragraph"/>
+    <w:basedOn w:val="Normal"/>
+    <w:uiPriority w:val="34"/>
+    <w:qFormat/>
+    <w:rsid w:val="002D4379"/>
+    <w:pPr>
+      <w:ind w:left="720"/>
+      <w:contextualSpacing/>
+    </w:pPr>
+  </w:style>
 </w:styles>
 </file>
 

</xml_diff>

<commit_message>
Add user time and answers
</commit_message>
<xml_diff>
--- a/IA_ID.docx
+++ b/IA_ID.docx
@@ -229,7 +229,6 @@
           <w:szCs w:val="24"/>
         </w:rPr>
       </w:pPr>
-      <w:proofErr w:type="spellStart"/>
       <w:r>
         <w:rPr>
           <w:rFonts w:ascii="Roboto" w:eastAsia="Roboto" w:hAnsi="Roboto" w:cs="Roboto"/>
@@ -238,18 +237,7 @@
           <w:sz w:val="24"/>
           <w:szCs w:val="24"/>
         </w:rPr>
-        <w:t>Github</w:t>
-      </w:r>
-      <w:proofErr w:type="spellEnd"/>
-      <w:r>
-        <w:rPr>
-          <w:rFonts w:ascii="Roboto" w:eastAsia="Roboto" w:hAnsi="Roboto" w:cs="Roboto"/>
-          <w:b/>
-          <w:color w:val="1D2125"/>
-          <w:sz w:val="24"/>
-          <w:szCs w:val="24"/>
-        </w:rPr>
-        <w:t xml:space="preserve"> repo URL: </w:t>
+        <w:t xml:space="preserve">Github repo URL: </w:t>
       </w:r>
       <w:hyperlink r:id="rId6">
         <w:r>
@@ -489,29 +477,7 @@
           <w:sz w:val="24"/>
           <w:szCs w:val="24"/>
         </w:rPr>
-        <w:t xml:space="preserve">All the </w:t>
-      </w:r>
-      <w:proofErr w:type="gramStart"/>
-      <w:r>
-        <w:rPr>
-          <w:rFonts w:ascii="Roboto" w:eastAsia="Roboto" w:hAnsi="Roboto" w:cs="Roboto"/>
-          <w:b/>
-          <w:color w:val="1D2125"/>
-          <w:sz w:val="24"/>
-          <w:szCs w:val="24"/>
-        </w:rPr>
-        <w:t>works</w:t>
-      </w:r>
-      <w:proofErr w:type="gramEnd"/>
-      <w:r>
-        <w:rPr>
-          <w:rFonts w:ascii="Roboto" w:eastAsia="Roboto" w:hAnsi="Roboto" w:cs="Roboto"/>
-          <w:b/>
-          <w:color w:val="1D2125"/>
-          <w:sz w:val="24"/>
-          <w:szCs w:val="24"/>
-        </w:rPr>
-        <w:t xml:space="preserve"> of all the team members</w:t>
+        <w:t>All the works of all the team members</w:t>
       </w:r>
     </w:p>
     <w:tbl>
@@ -1036,15 +1002,7 @@
               <w:t>About Page on Main Menu (Top to Bottom)</w:t>
             </w:r>
             <w:r>
-              <w:t xml:space="preserve">: Contains all contact information down to individuals that can be reached, </w:t>
-            </w:r>
-            <w:proofErr w:type="gramStart"/>
-            <w:r>
-              <w:t>summarized</w:t>
-            </w:r>
-            <w:proofErr w:type="gramEnd"/>
-            <w:r>
-              <w:t xml:space="preserve"> general information about the website, other entities such as third parties and funders, and links to view their information</w:t>
+              <w:t>: Contains all contact information down to individuals that can be reached, summarized general information about the website, other entities such as third parties and funders, and links to view their information</w:t>
             </w:r>
           </w:p>
           <w:p>
@@ -1193,29 +1151,7 @@
                 <w:sz w:val="24"/>
                 <w:szCs w:val="24"/>
               </w:rPr>
-              <w:t xml:space="preserve">: daily tips, list of supplementary tips and information links, activity links. It will </w:t>
-            </w:r>
-            <w:proofErr w:type="gramStart"/>
-            <w:r>
-              <w:rPr>
-                <w:rFonts w:ascii="Roboto" w:eastAsia="Roboto" w:hAnsi="Roboto" w:cs="Roboto"/>
-                <w:i/>
-                <w:color w:val="1D2125"/>
-                <w:sz w:val="24"/>
-                <w:szCs w:val="24"/>
-              </w:rPr>
-              <w:t>contain like</w:t>
-            </w:r>
-            <w:proofErr w:type="gramEnd"/>
-            <w:r>
-              <w:rPr>
-                <w:rFonts w:ascii="Roboto" w:eastAsia="Roboto" w:hAnsi="Roboto" w:cs="Roboto"/>
-                <w:i/>
-                <w:color w:val="1D2125"/>
-                <w:sz w:val="24"/>
-                <w:szCs w:val="24"/>
-              </w:rPr>
-              <w:t xml:space="preserve"> buttons, playlists, and saving options for those signed in with accounts</w:t>
+              <w:t>: daily tips, list of supplementary tips and information links, activity links. It will contain like buttons, playlists, and saving options for those signed in with accounts</w:t>
             </w:r>
           </w:p>
           <w:p>
@@ -1279,29 +1215,7 @@
                 <w:sz w:val="24"/>
                 <w:szCs w:val="24"/>
               </w:rPr>
-              <w:t xml:space="preserve">: All health resources, community services (including home remedies, discussion forums etc.), link to information about location (includes information such as its physical layout and a map), and other general information about </w:t>
-            </w:r>
-            <w:proofErr w:type="gramStart"/>
-            <w:r>
-              <w:rPr>
-                <w:rFonts w:ascii="Roboto" w:eastAsia="Roboto" w:hAnsi="Roboto" w:cs="Roboto"/>
-                <w:i/>
-                <w:color w:val="1D2125"/>
-                <w:sz w:val="24"/>
-                <w:szCs w:val="24"/>
-              </w:rPr>
-              <w:t>the physical</w:t>
-            </w:r>
-            <w:proofErr w:type="gramEnd"/>
-            <w:r>
-              <w:rPr>
-                <w:rFonts w:ascii="Roboto" w:eastAsia="Roboto" w:hAnsi="Roboto" w:cs="Roboto"/>
-                <w:i/>
-                <w:color w:val="1D2125"/>
-                <w:sz w:val="24"/>
-                <w:szCs w:val="24"/>
-              </w:rPr>
-              <w:t xml:space="preserve"> and online activities.</w:t>
+              <w:t>: All health resources, community services (including home remedies, discussion forums etc.), link to information about location (includes information such as its physical layout and a map), and other general information about the physical and online activities.</w:t>
             </w:r>
           </w:p>
           <w:p>
@@ -1497,27 +1411,15 @@
                 <w:szCs w:val="24"/>
               </w:rPr>
             </w:pPr>
-            <w:proofErr w:type="gramStart"/>
-            <w:r>
-              <w:rPr>
-                <w:rFonts w:ascii="Roboto" w:eastAsia="Roboto" w:hAnsi="Roboto" w:cs="Roboto"/>
-                <w:b/>
-                <w:color w:val="1D2125"/>
-                <w:sz w:val="24"/>
-                <w:szCs w:val="24"/>
-              </w:rPr>
-              <w:t>Tree</w:t>
-            </w:r>
-            <w:proofErr w:type="gramEnd"/>
-            <w:r>
-              <w:rPr>
-                <w:rFonts w:ascii="Roboto" w:eastAsia="Roboto" w:hAnsi="Roboto" w:cs="Roboto"/>
-                <w:b/>
-                <w:color w:val="1D2125"/>
-                <w:sz w:val="24"/>
-                <w:szCs w:val="24"/>
-              </w:rPr>
-              <w:t xml:space="preserve"> test tasks decided by the team</w:t>
+            <w:r>
+              <w:rPr>
+                <w:rFonts w:ascii="Roboto" w:eastAsia="Roboto" w:hAnsi="Roboto" w:cs="Roboto"/>
+                <w:b/>
+                <w:color w:val="1D2125"/>
+                <w:sz w:val="24"/>
+                <w:szCs w:val="24"/>
+              </w:rPr>
+              <w:t>Tree test tasks decided by the team</w:t>
             </w:r>
           </w:p>
         </w:tc>
@@ -1597,29 +1499,7 @@
                 <w:sz w:val="24"/>
                 <w:szCs w:val="24"/>
               </w:rPr>
-              <w:t xml:space="preserve">create </w:t>
-            </w:r>
-            <w:proofErr w:type="gramStart"/>
-            <w:r>
-              <w:rPr>
-                <w:rFonts w:ascii="Roboto" w:eastAsia="Roboto" w:hAnsi="Roboto" w:cs="Roboto"/>
-                <w:iCs/>
-                <w:color w:val="1D2125"/>
-                <w:sz w:val="24"/>
-                <w:szCs w:val="24"/>
-              </w:rPr>
-              <w:t>and</w:t>
-            </w:r>
-            <w:proofErr w:type="gramEnd"/>
-            <w:r>
-              <w:rPr>
-                <w:rFonts w:ascii="Roboto" w:eastAsia="Roboto" w:hAnsi="Roboto" w:cs="Roboto"/>
-                <w:iCs/>
-                <w:color w:val="1D2125"/>
-                <w:sz w:val="24"/>
-                <w:szCs w:val="24"/>
-              </w:rPr>
-              <w:t xml:space="preserve"> account or sign in</w:t>
+              <w:t>create and account or sign in</w:t>
             </w:r>
             <w:r>
               <w:rPr>
@@ -1697,20 +1577,8 @@
                 <w:sz w:val="24"/>
                 <w:szCs w:val="24"/>
               </w:rPr>
-              <w:t xml:space="preserve">vities for entertainment and </w:t>
-            </w:r>
-            <w:proofErr w:type="gramStart"/>
-            <w:r>
-              <w:rPr>
-                <w:rFonts w:ascii="Roboto" w:eastAsia="Roboto" w:hAnsi="Roboto" w:cs="Roboto"/>
-                <w:iCs/>
-                <w:color w:val="1D2125"/>
-                <w:sz w:val="24"/>
-                <w:szCs w:val="24"/>
-              </w:rPr>
-              <w:t>knowledge gain</w:t>
-            </w:r>
-            <w:proofErr w:type="gramEnd"/>
+              <w:t>vities for entertainment and knowledge gain</w:t>
+            </w:r>
             <w:r>
               <w:rPr>
                 <w:rFonts w:ascii="Roboto" w:eastAsia="Roboto" w:hAnsi="Roboto" w:cs="Roboto"/>
@@ -2021,37 +1889,41 @@
                 <w:color w:val="1D2125"/>
                 <w:sz w:val="24"/>
                 <w:szCs w:val="24"/>
-              </w:rPr>
-            </w:pPr>
-            <w:r>
-              <w:rPr>
-                <w:rFonts w:ascii="Roboto" w:eastAsia="Roboto" w:hAnsi="Roboto" w:cs="Roboto"/>
-                <w:b/>
-                <w:color w:val="1D2125"/>
-                <w:sz w:val="24"/>
-                <w:szCs w:val="24"/>
-              </w:rPr>
-              <w:t>Yeni</w:t>
-            </w:r>
-            <w:r>
-              <w:rPr>
-                <w:rFonts w:ascii="Roboto" w:eastAsia="Roboto" w:hAnsi="Roboto" w:cs="Roboto"/>
-                <w:b/>
-                <w:color w:val="1D2125"/>
-                <w:sz w:val="24"/>
-                <w:szCs w:val="24"/>
-              </w:rPr>
-              <w:t xml:space="preserve"> </w:t>
-            </w:r>
-            <w:r>
-              <w:rPr>
-                <w:rFonts w:ascii="Roboto" w:eastAsia="Roboto" w:hAnsi="Roboto" w:cs="Roboto"/>
-                <w:b/>
-                <w:color w:val="1D2125"/>
-                <w:sz w:val="24"/>
-                <w:szCs w:val="24"/>
-              </w:rPr>
-              <w:t>Almanza</w:t>
+                <w:lang w:val="es-MX"/>
+              </w:rPr>
+            </w:pPr>
+            <w:r>
+              <w:rPr>
+                <w:rFonts w:ascii="Roboto" w:eastAsia="Roboto" w:hAnsi="Roboto" w:cs="Roboto"/>
+                <w:b/>
+                <w:color w:val="1D2125"/>
+                <w:sz w:val="24"/>
+                <w:szCs w:val="24"/>
+                <w:lang w:val="es-MX"/>
+              </w:rPr>
+              <w:t>Yeni Almanza</w:t>
+            </w:r>
+            <w:r>
+              <w:rPr>
+                <w:rFonts w:ascii="Roboto" w:eastAsia="Roboto" w:hAnsi="Roboto" w:cs="Roboto"/>
+                <w:b/>
+                <w:color w:val="1D2125"/>
+                <w:sz w:val="24"/>
+                <w:szCs w:val="24"/>
+                <w:lang w:val="es-MX"/>
+              </w:rPr>
+              <w:t xml:space="preserve"> testing Pascual Ma</w:t>
+            </w:r>
+            <w:r>
+              <w:rPr>
+                <w:rFonts w:ascii="Roboto" w:eastAsia="Roboto" w:hAnsi="Roboto" w:cs="Roboto"/>
+                <w:b/>
+                <w:color w:val="1D2125"/>
+                <w:sz w:val="24"/>
+                <w:szCs w:val="24"/>
+                <w:lang w:val="es-MX"/>
+              </w:rPr>
+              <w:t>tias</w:t>
             </w:r>
           </w:p>
         </w:tc>
@@ -2070,21 +1942,246 @@
             <w:pPr>
               <w:rPr>
                 <w:rFonts w:ascii="Roboto" w:eastAsia="Roboto" w:hAnsi="Roboto" w:cs="Roboto"/>
-                <w:i/>
-                <w:color w:val="1D2125"/>
-                <w:sz w:val="24"/>
-                <w:szCs w:val="24"/>
-              </w:rPr>
-            </w:pPr>
-            <w:r>
-              <w:rPr>
-                <w:rFonts w:ascii="Roboto" w:eastAsia="Roboto" w:hAnsi="Roboto" w:cs="Roboto"/>
-                <w:i/>
-                <w:color w:val="1D2125"/>
-                <w:sz w:val="24"/>
-                <w:szCs w:val="24"/>
-              </w:rPr>
-              <w:t>Insert the time taken for each of the 5 tasks here</w:t>
+                <w:iCs/>
+                <w:color w:val="1D2125"/>
+                <w:sz w:val="24"/>
+                <w:szCs w:val="24"/>
+              </w:rPr>
+            </w:pPr>
+            <w:r>
+              <w:rPr>
+                <w:rFonts w:ascii="Roboto" w:eastAsia="Roboto" w:hAnsi="Roboto" w:cs="Roboto"/>
+                <w:iCs/>
+                <w:color w:val="1D2125"/>
+                <w:sz w:val="24"/>
+                <w:szCs w:val="24"/>
+              </w:rPr>
+              <w:t>Task 1:</w:t>
+            </w:r>
+            <w:r>
+              <w:rPr>
+                <w:rFonts w:ascii="Roboto" w:eastAsia="Roboto" w:hAnsi="Roboto" w:cs="Roboto"/>
+                <w:iCs/>
+                <w:color w:val="1D2125"/>
+                <w:sz w:val="24"/>
+                <w:szCs w:val="24"/>
+              </w:rPr>
+              <w:t xml:space="preserve"> </w:t>
+            </w:r>
+            <w:r>
+              <w:rPr>
+                <w:rFonts w:ascii="Roboto" w:eastAsia="Roboto" w:hAnsi="Roboto" w:cs="Roboto"/>
+                <w:iCs/>
+                <w:color w:val="1D2125"/>
+                <w:sz w:val="24"/>
+                <w:szCs w:val="24"/>
+              </w:rPr>
+              <w:t>00</w:t>
+            </w:r>
+            <w:r>
+              <w:rPr>
+                <w:rFonts w:ascii="Roboto" w:eastAsia="Roboto" w:hAnsi="Roboto" w:cs="Roboto"/>
+                <w:iCs/>
+                <w:color w:val="1D2125"/>
+                <w:sz w:val="24"/>
+                <w:szCs w:val="24"/>
+              </w:rPr>
+              <w:t>.</w:t>
+            </w:r>
+            <w:r>
+              <w:rPr>
+                <w:rFonts w:ascii="Roboto" w:eastAsia="Roboto" w:hAnsi="Roboto" w:cs="Roboto"/>
+                <w:iCs/>
+                <w:color w:val="1D2125"/>
+                <w:sz w:val="24"/>
+                <w:szCs w:val="24"/>
+              </w:rPr>
+              <w:t xml:space="preserve">24 </w:t>
+            </w:r>
+          </w:p>
+          <w:p>
+            <w:pPr>
+              <w:rPr>
+                <w:rFonts w:ascii="Roboto" w:eastAsia="Roboto" w:hAnsi="Roboto" w:cs="Roboto"/>
+                <w:iCs/>
+                <w:color w:val="1D2125"/>
+                <w:sz w:val="24"/>
+                <w:szCs w:val="24"/>
+              </w:rPr>
+            </w:pPr>
+            <w:r>
+              <w:rPr>
+                <w:rFonts w:ascii="Roboto" w:eastAsia="Roboto" w:hAnsi="Roboto" w:cs="Roboto"/>
+                <w:iCs/>
+                <w:color w:val="1D2125"/>
+                <w:sz w:val="24"/>
+                <w:szCs w:val="24"/>
+              </w:rPr>
+              <w:t>Task 2:</w:t>
+            </w:r>
+            <w:r>
+              <w:rPr>
+                <w:rFonts w:ascii="Roboto" w:eastAsia="Roboto" w:hAnsi="Roboto" w:cs="Roboto"/>
+                <w:iCs/>
+                <w:color w:val="1D2125"/>
+                <w:sz w:val="24"/>
+                <w:szCs w:val="24"/>
+              </w:rPr>
+              <w:t xml:space="preserve"> 1</w:t>
+            </w:r>
+            <w:r>
+              <w:rPr>
+                <w:rFonts w:ascii="Roboto" w:eastAsia="Roboto" w:hAnsi="Roboto" w:cs="Roboto"/>
+                <w:iCs/>
+                <w:color w:val="1D2125"/>
+                <w:sz w:val="24"/>
+                <w:szCs w:val="24"/>
+              </w:rPr>
+              <w:t>.</w:t>
+            </w:r>
+            <w:r>
+              <w:rPr>
+                <w:rFonts w:ascii="Roboto" w:eastAsia="Roboto" w:hAnsi="Roboto" w:cs="Roboto"/>
+                <w:iCs/>
+                <w:color w:val="1D2125"/>
+                <w:sz w:val="24"/>
+                <w:szCs w:val="24"/>
+              </w:rPr>
+              <w:t>28</w:t>
+            </w:r>
+          </w:p>
+          <w:p>
+            <w:pPr>
+              <w:rPr>
+                <w:rFonts w:ascii="Roboto" w:eastAsia="Roboto" w:hAnsi="Roboto" w:cs="Roboto"/>
+                <w:iCs/>
+                <w:color w:val="1D2125"/>
+                <w:sz w:val="24"/>
+                <w:szCs w:val="24"/>
+              </w:rPr>
+            </w:pPr>
+            <w:r>
+              <w:rPr>
+                <w:rFonts w:ascii="Roboto" w:eastAsia="Roboto" w:hAnsi="Roboto" w:cs="Roboto"/>
+                <w:iCs/>
+                <w:color w:val="1D2125"/>
+                <w:sz w:val="24"/>
+                <w:szCs w:val="24"/>
+              </w:rPr>
+              <w:t>Task 3:</w:t>
+            </w:r>
+            <w:r>
+              <w:rPr>
+                <w:rFonts w:ascii="Roboto" w:eastAsia="Roboto" w:hAnsi="Roboto" w:cs="Roboto"/>
+                <w:iCs/>
+                <w:color w:val="1D2125"/>
+                <w:sz w:val="24"/>
+                <w:szCs w:val="24"/>
+              </w:rPr>
+              <w:t xml:space="preserve"> 00.28</w:t>
+            </w:r>
+          </w:p>
+          <w:p>
+            <w:pPr>
+              <w:rPr>
+                <w:rFonts w:ascii="Roboto" w:eastAsia="Roboto" w:hAnsi="Roboto" w:cs="Roboto"/>
+                <w:iCs/>
+                <w:color w:val="1D2125"/>
+                <w:sz w:val="24"/>
+                <w:szCs w:val="24"/>
+              </w:rPr>
+            </w:pPr>
+            <w:r>
+              <w:rPr>
+                <w:rFonts w:ascii="Roboto" w:eastAsia="Roboto" w:hAnsi="Roboto" w:cs="Roboto"/>
+                <w:iCs/>
+                <w:color w:val="1D2125"/>
+                <w:sz w:val="24"/>
+                <w:szCs w:val="24"/>
+              </w:rPr>
+              <w:t>Task 4:</w:t>
+            </w:r>
+            <w:r>
+              <w:rPr>
+                <w:rFonts w:ascii="Roboto" w:eastAsia="Roboto" w:hAnsi="Roboto" w:cs="Roboto"/>
+                <w:iCs/>
+                <w:color w:val="1D2125"/>
+                <w:sz w:val="24"/>
+                <w:szCs w:val="24"/>
+              </w:rPr>
+              <w:t xml:space="preserve"> 00.36</w:t>
+            </w:r>
+          </w:p>
+          <w:p>
+            <w:pPr>
+              <w:rPr>
+                <w:rFonts w:ascii="Roboto" w:eastAsia="Roboto" w:hAnsi="Roboto" w:cs="Roboto"/>
+                <w:iCs/>
+                <w:color w:val="1D2125"/>
+                <w:sz w:val="24"/>
+                <w:szCs w:val="24"/>
+              </w:rPr>
+            </w:pPr>
+            <w:r>
+              <w:rPr>
+                <w:rFonts w:ascii="Roboto" w:eastAsia="Roboto" w:hAnsi="Roboto" w:cs="Roboto"/>
+                <w:iCs/>
+                <w:color w:val="1D2125"/>
+                <w:sz w:val="24"/>
+                <w:szCs w:val="24"/>
+              </w:rPr>
+              <w:t>Task 5:</w:t>
+            </w:r>
+            <w:r>
+              <w:rPr>
+                <w:rFonts w:ascii="Roboto" w:eastAsia="Roboto" w:hAnsi="Roboto" w:cs="Roboto"/>
+                <w:i/>
+                <w:color w:val="1D2125"/>
+                <w:sz w:val="24"/>
+                <w:szCs w:val="24"/>
+              </w:rPr>
+              <w:t xml:space="preserve"> </w:t>
+            </w:r>
+            <w:r>
+              <w:rPr>
+                <w:rFonts w:ascii="Roboto" w:eastAsia="Roboto" w:hAnsi="Roboto" w:cs="Roboto"/>
+                <w:iCs/>
+                <w:color w:val="1D2125"/>
+                <w:sz w:val="24"/>
+                <w:szCs w:val="24"/>
+              </w:rPr>
+              <w:t>1.</w:t>
+            </w:r>
+            <w:r>
+              <w:rPr>
+                <w:rFonts w:ascii="Roboto" w:eastAsia="Roboto" w:hAnsi="Roboto" w:cs="Roboto"/>
+                <w:iCs/>
+                <w:color w:val="1D2125"/>
+                <w:sz w:val="24"/>
+                <w:szCs w:val="24"/>
+              </w:rPr>
+              <w:t>37</w:t>
+            </w:r>
+          </w:p>
+          <w:p>
+            <w:pPr>
+              <w:rPr>
+                <w:rFonts w:ascii="Roboto" w:eastAsia="Roboto" w:hAnsi="Roboto" w:cs="Roboto"/>
+                <w:iCs/>
+                <w:color w:val="1D2125"/>
+                <w:sz w:val="24"/>
+                <w:szCs w:val="24"/>
+              </w:rPr>
+            </w:pPr>
+            <w:r>
+              <w:rPr>
+                <w:rFonts w:ascii="Roboto" w:eastAsia="Roboto" w:hAnsi="Roboto" w:cs="Roboto"/>
+                <w:iCs/>
+                <w:color w:val="1D2125"/>
+                <w:sz w:val="24"/>
+                <w:szCs w:val="24"/>
+              </w:rPr>
+              <w:t>*min and seconds</w:t>
             </w:r>
           </w:p>
         </w:tc>
@@ -2283,6 +2380,7 @@
                 <w:sz w:val="24"/>
                 <w:szCs w:val="24"/>
               </w:rPr>
+              <w:lastRenderedPageBreak/>
               <w:t xml:space="preserve">Did you find the pages where you thought they should?  If not, which pages were not where you expected them to be in the menu hierarchy?  </w:t>
             </w:r>
             <w:r>
@@ -2294,6 +2392,36 @@
                 <w:szCs w:val="24"/>
               </w:rPr>
               <w:t>ANS:</w:t>
+            </w:r>
+            <w:r>
+              <w:rPr>
+                <w:rFonts w:ascii="Roboto" w:eastAsia="Roboto" w:hAnsi="Roboto" w:cs="Roboto"/>
+                <w:b/>
+                <w:color w:val="1D2125"/>
+                <w:sz w:val="24"/>
+                <w:szCs w:val="24"/>
+              </w:rPr>
+              <w:t xml:space="preserve"> No, </w:t>
+            </w:r>
+            <w:r>
+              <w:rPr>
+                <w:rFonts w:ascii="Roboto" w:eastAsia="Roboto" w:hAnsi="Roboto" w:cs="Roboto"/>
+                <w:b/>
+                <w:color w:val="1D2125"/>
+                <w:sz w:val="24"/>
+                <w:szCs w:val="24"/>
+              </w:rPr>
+              <w:t>because I don’t have much knowledge of navigating through a website. Some tasks were easier to comple</w:t>
+            </w:r>
+            <w:r>
+              <w:rPr>
+                <w:rFonts w:ascii="Roboto" w:eastAsia="Roboto" w:hAnsi="Roboto" w:cs="Roboto"/>
+                <w:b/>
+                <w:color w:val="1D2125"/>
+                <w:sz w:val="24"/>
+                <w:szCs w:val="24"/>
+              </w:rPr>
+              <w:t>te than others because they are similar to other websites.</w:t>
             </w:r>
           </w:p>
           <w:p>
@@ -2336,6 +2464,26 @@
               </w:rPr>
               <w:t xml:space="preserve"> ANS:</w:t>
             </w:r>
+            <w:r>
+              <w:rPr>
+                <w:rFonts w:ascii="Roboto" w:eastAsia="Roboto" w:hAnsi="Roboto" w:cs="Roboto"/>
+                <w:b/>
+                <w:color w:val="1D2125"/>
+                <w:sz w:val="24"/>
+                <w:szCs w:val="24"/>
+              </w:rPr>
+              <w:t xml:space="preserve"> Yes, some of the information was where I thought it would be and I got </w:t>
+            </w:r>
+            <w:r>
+              <w:rPr>
+                <w:rFonts w:ascii="Roboto" w:eastAsia="Roboto" w:hAnsi="Roboto" w:cs="Roboto"/>
+                <w:b/>
+                <w:color w:val="1D2125"/>
+                <w:sz w:val="24"/>
+                <w:szCs w:val="24"/>
+              </w:rPr>
+              <w:t>a bit confused.</w:t>
+            </w:r>
           </w:p>
           <w:p>
             <w:pPr>
@@ -2365,27 +2513,7 @@
                 <w:sz w:val="24"/>
                 <w:szCs w:val="24"/>
               </w:rPr>
-              <w:t xml:space="preserve">Were </w:t>
-            </w:r>
-            <w:proofErr w:type="gramStart"/>
-            <w:r>
-              <w:rPr>
-                <w:rFonts w:ascii="Roboto" w:eastAsia="Roboto" w:hAnsi="Roboto" w:cs="Roboto"/>
-                <w:color w:val="1D2125"/>
-                <w:sz w:val="24"/>
-                <w:szCs w:val="24"/>
-              </w:rPr>
-              <w:t>menu</w:t>
-            </w:r>
-            <w:proofErr w:type="gramEnd"/>
-            <w:r>
-              <w:rPr>
-                <w:rFonts w:ascii="Roboto" w:eastAsia="Roboto" w:hAnsi="Roboto" w:cs="Roboto"/>
-                <w:color w:val="1D2125"/>
-                <w:sz w:val="24"/>
-                <w:szCs w:val="24"/>
-              </w:rPr>
-              <w:t xml:space="preserve"> items labeled properly to indicate relevant resources?  If not, what was mislabeled and how would you correct it?</w:t>
+              <w:t>Were menu items labeled properly to indicate relevant resources?  If not, what was mislabeled and how would you correct it?</w:t>
             </w:r>
             <w:r>
               <w:rPr>
@@ -2396,6 +2524,26 @@
                 <w:szCs w:val="24"/>
               </w:rPr>
               <w:t xml:space="preserve"> ANS:</w:t>
+            </w:r>
+            <w:r>
+              <w:rPr>
+                <w:rFonts w:ascii="Roboto" w:eastAsia="Roboto" w:hAnsi="Roboto" w:cs="Roboto"/>
+                <w:b/>
+                <w:color w:val="1D2125"/>
+                <w:sz w:val="24"/>
+                <w:szCs w:val="24"/>
+              </w:rPr>
+              <w:t xml:space="preserve"> Kind of, I think some could be titled different </w:t>
+            </w:r>
+            <w:r>
+              <w:rPr>
+                <w:rFonts w:ascii="Roboto" w:eastAsia="Roboto" w:hAnsi="Roboto" w:cs="Roboto"/>
+                <w:b/>
+                <w:color w:val="1D2125"/>
+                <w:sz w:val="24"/>
+                <w:szCs w:val="24"/>
+              </w:rPr>
+              <w:t>for easier understanding I thought communication would lead me to the FAQs but it didn’t.</w:t>
             </w:r>
           </w:p>
           <w:p>
@@ -2426,7 +2574,6 @@
                 <w:sz w:val="24"/>
                 <w:szCs w:val="24"/>
               </w:rPr>
-              <w:lastRenderedPageBreak/>
               <w:t>Do you have any suggestions to make the site navigation easier?</w:t>
             </w:r>
             <w:r>
@@ -2438,6 +2585,36 @@
                 <w:szCs w:val="24"/>
               </w:rPr>
               <w:t xml:space="preserve"> ANS:</w:t>
+            </w:r>
+            <w:r>
+              <w:rPr>
+                <w:rFonts w:ascii="Roboto" w:eastAsia="Roboto" w:hAnsi="Roboto" w:cs="Roboto"/>
+                <w:b/>
+                <w:color w:val="1D2125"/>
+                <w:sz w:val="24"/>
+                <w:szCs w:val="24"/>
+              </w:rPr>
+              <w:t xml:space="preserve"> Have a more clear path and use wor</w:t>
+            </w:r>
+            <w:r>
+              <w:rPr>
+                <w:rFonts w:ascii="Roboto" w:eastAsia="Roboto" w:hAnsi="Roboto" w:cs="Roboto"/>
+                <w:b/>
+                <w:color w:val="1D2125"/>
+                <w:sz w:val="24"/>
+                <w:szCs w:val="24"/>
+              </w:rPr>
+              <w:t xml:space="preserve">ds that aren’t similar to not confuse </w:t>
+            </w:r>
+            <w:r>
+              <w:rPr>
+                <w:rFonts w:ascii="Roboto" w:eastAsia="Roboto" w:hAnsi="Roboto" w:cs="Roboto"/>
+                <w:b/>
+                <w:color w:val="1D2125"/>
+                <w:sz w:val="24"/>
+                <w:szCs w:val="24"/>
+              </w:rPr>
+              <w:t>the menu.</w:t>
             </w:r>
           </w:p>
         </w:tc>
@@ -2618,27 +2795,7 @@
                 <w:sz w:val="24"/>
                 <w:szCs w:val="24"/>
               </w:rPr>
-              <w:t xml:space="preserve">Were </w:t>
-            </w:r>
-            <w:proofErr w:type="gramStart"/>
-            <w:r>
-              <w:rPr>
-                <w:rFonts w:ascii="Roboto" w:eastAsia="Roboto" w:hAnsi="Roboto" w:cs="Roboto"/>
-                <w:color w:val="1D2125"/>
-                <w:sz w:val="24"/>
-                <w:szCs w:val="24"/>
-              </w:rPr>
-              <w:t>menu</w:t>
-            </w:r>
-            <w:proofErr w:type="gramEnd"/>
-            <w:r>
-              <w:rPr>
-                <w:rFonts w:ascii="Roboto" w:eastAsia="Roboto" w:hAnsi="Roboto" w:cs="Roboto"/>
-                <w:color w:val="1D2125"/>
-                <w:sz w:val="24"/>
-                <w:szCs w:val="24"/>
-              </w:rPr>
-              <w:t xml:space="preserve"> items labeled properly to indicate relevant resources?  If not, what was mislabeled and how would you correct it?</w:t>
+              <w:t>Were menu items labeled properly to indicate relevant resources?  If not, what was mislabeled and how would you correct it?</w:t>
             </w:r>
             <w:r>
               <w:rPr>

</xml_diff>